<commit_message>
commit Assignment_2_functions_A, Assignment_2_functions_B, Assignment_2_while_loop_A, Assignment_2_while_loop_B, Assignment_Report_2
</commit_message>
<xml_diff>
--- a/Assignment_Report_2.docx
+++ b/Assignment_Report_2.docx
@@ -1809,7 +1809,63 @@
                 <w:lang w:val="en-CA"/>
                 <w14:ligatures w14:val="standardContextual"/>
               </w:rPr>
-              <w:t>Write a program that would use nested if /if-else. In this program a variable called temper stores a randomly generated number between 1 and 400. If the generated value is above 100, the program prints “ temperature above boiling point”  and uses a second if to check whether the temper is above 320 degrees; in that case the program prints “temperature above smoke point”. For temper lower than 100 the program prints “ temperature is not very high”. Flowchart is required in this program. Student should also suggest what are some of the weaknesses in this problem</w:t>
+              <w:t xml:space="preserve">Write a program that would use nested if /if-else. In this program a variable called temper stores a randomly generated number between 1 and 400. If the generated value is above 100, the program prints </w:t>
+            </w:r>
+            <w:proofErr w:type="gramStart"/>
+            <w:r>
+              <w:rPr>
+                <w:rFonts w:eastAsiaTheme="minorHAnsi"/>
+                <w:b w:val="0"/>
+                <w:color w:val="auto"/>
+                <w:kern w:val="2"/>
+                <w:sz w:val="24"/>
+                <w:szCs w:val="24"/>
+                <w:lang w:val="en-CA"/>
+                <w14:ligatures w14:val="standardContextual"/>
+              </w:rPr>
+              <w:t>“ temperature</w:t>
+            </w:r>
+            <w:proofErr w:type="gramEnd"/>
+            <w:r>
+              <w:rPr>
+                <w:rFonts w:eastAsiaTheme="minorHAnsi"/>
+                <w:b w:val="0"/>
+                <w:color w:val="auto"/>
+                <w:kern w:val="2"/>
+                <w:sz w:val="24"/>
+                <w:szCs w:val="24"/>
+                <w:lang w:val="en-CA"/>
+                <w14:ligatures w14:val="standardContextual"/>
+              </w:rPr>
+              <w:t xml:space="preserve"> above boiling point”  and uses a second if to check whether the temper is above 320 degrees; in that case the program prints “temperature above smoke point”. For temper lower than 100 the program prints </w:t>
+            </w:r>
+            <w:proofErr w:type="gramStart"/>
+            <w:r>
+              <w:rPr>
+                <w:rFonts w:eastAsiaTheme="minorHAnsi"/>
+                <w:b w:val="0"/>
+                <w:color w:val="auto"/>
+                <w:kern w:val="2"/>
+                <w:sz w:val="24"/>
+                <w:szCs w:val="24"/>
+                <w:lang w:val="en-CA"/>
+                <w14:ligatures w14:val="standardContextual"/>
+              </w:rPr>
+              <w:t>“ temperature</w:t>
+            </w:r>
+            <w:proofErr w:type="gramEnd"/>
+            <w:r>
+              <w:rPr>
+                <w:rFonts w:eastAsiaTheme="minorHAnsi"/>
+                <w:b w:val="0"/>
+                <w:color w:val="auto"/>
+                <w:kern w:val="2"/>
+                <w:sz w:val="24"/>
+                <w:szCs w:val="24"/>
+                <w:lang w:val="en-CA"/>
+                <w14:ligatures w14:val="standardContextual"/>
+              </w:rPr>
+              <w:t xml:space="preserve"> is not very high”. Flowchart is required in this program. Student should also suggest what are some of the weaknesses in this problem</w:t>
             </w:r>
           </w:p>
           <w:p>
@@ -1900,6 +1956,7 @@
               <w:t xml:space="preserve">temperature = </w:t>
             </w:r>
             <w:proofErr w:type="spellStart"/>
+            <w:proofErr w:type="gramStart"/>
             <w:r>
               <w:rPr>
                 <w:i/>
@@ -1909,6 +1966,7 @@
               <w:t>random.randint</w:t>
             </w:r>
             <w:proofErr w:type="spellEnd"/>
+            <w:proofErr w:type="gramEnd"/>
             <w:r>
               <w:rPr>
                 <w:i/>
@@ -1951,7 +2009,16 @@
                 <w:iCs/>
                 <w:lang w:val="en-US"/>
               </w:rPr>
-              <w:t>    print(</w:t>
+              <w:t xml:space="preserve">    </w:t>
+            </w:r>
+            <w:proofErr w:type="gramStart"/>
+            <w:r>
+              <w:rPr>
+                <w:i/>
+                <w:iCs/>
+                <w:lang w:val="en-US"/>
+              </w:rPr>
+              <w:t>print(</w:t>
             </w:r>
             <w:proofErr w:type="spellStart"/>
             <w:r>
@@ -1969,43 +2036,79 @@
                 <w:iCs/>
                 <w:lang w:val="en-US"/>
               </w:rPr>
-              <w:t>: {temperature} --temperature above boiling point')</w:t>
-            </w:r>
-          </w:p>
-          <w:p>
-            <w:pPr>
-              <w:pStyle w:val="ListParagraph"/>
-              <w:rPr>
-                <w:i/>
-                <w:iCs/>
-                <w:lang w:val="en-US"/>
-              </w:rPr>
-            </w:pPr>
-            <w:r>
-              <w:rPr>
-                <w:i/>
-                <w:iCs/>
-                <w:lang w:val="en-US"/>
-              </w:rPr>
-              <w:t>if temperature &gt;  320:</w:t>
-            </w:r>
-          </w:p>
-          <w:p>
-            <w:pPr>
-              <w:pStyle w:val="ListParagraph"/>
-              <w:rPr>
-                <w:i/>
-                <w:iCs/>
-                <w:lang w:val="en-US"/>
-              </w:rPr>
-            </w:pPr>
-            <w:r>
-              <w:rPr>
-                <w:i/>
-                <w:iCs/>
-                <w:lang w:val="en-US"/>
-              </w:rPr>
-              <w:t>    print(</w:t>
+              <w:t>: {</w:t>
+            </w:r>
+            <w:proofErr w:type="gramEnd"/>
+            <w:r>
+              <w:rPr>
+                <w:i/>
+                <w:iCs/>
+                <w:lang w:val="en-US"/>
+              </w:rPr>
+              <w:t>temperature} --temperature above boiling point')</w:t>
+            </w:r>
+          </w:p>
+          <w:p>
+            <w:pPr>
+              <w:pStyle w:val="ListParagraph"/>
+              <w:rPr>
+                <w:i/>
+                <w:iCs/>
+                <w:lang w:val="en-US"/>
+              </w:rPr>
+            </w:pPr>
+            <w:r>
+              <w:rPr>
+                <w:i/>
+                <w:iCs/>
+                <w:lang w:val="en-US"/>
+              </w:rPr>
+              <w:t xml:space="preserve">if temperature </w:t>
+            </w:r>
+            <w:proofErr w:type="gramStart"/>
+            <w:r>
+              <w:rPr>
+                <w:i/>
+                <w:iCs/>
+                <w:lang w:val="en-US"/>
+              </w:rPr>
+              <w:t>&gt;  320</w:t>
+            </w:r>
+            <w:proofErr w:type="gramEnd"/>
+            <w:r>
+              <w:rPr>
+                <w:i/>
+                <w:iCs/>
+                <w:lang w:val="en-US"/>
+              </w:rPr>
+              <w:t>:</w:t>
+            </w:r>
+          </w:p>
+          <w:p>
+            <w:pPr>
+              <w:pStyle w:val="ListParagraph"/>
+              <w:rPr>
+                <w:i/>
+                <w:iCs/>
+                <w:lang w:val="en-US"/>
+              </w:rPr>
+            </w:pPr>
+            <w:r>
+              <w:rPr>
+                <w:i/>
+                <w:iCs/>
+                <w:lang w:val="en-US"/>
+              </w:rPr>
+              <w:t xml:space="preserve">    </w:t>
+            </w:r>
+            <w:proofErr w:type="gramStart"/>
+            <w:r>
+              <w:rPr>
+                <w:i/>
+                <w:iCs/>
+                <w:lang w:val="en-US"/>
+              </w:rPr>
+              <w:t>print(</w:t>
             </w:r>
             <w:proofErr w:type="spellStart"/>
             <w:r>
@@ -2023,7 +2126,16 @@
                 <w:iCs/>
                 <w:lang w:val="en-US"/>
               </w:rPr>
-              <w:t>: {temperature} --temperature above smoke point')</w:t>
+              <w:t>: {</w:t>
+            </w:r>
+            <w:proofErr w:type="gramEnd"/>
+            <w:r>
+              <w:rPr>
+                <w:i/>
+                <w:iCs/>
+                <w:lang w:val="en-US"/>
+              </w:rPr>
+              <w:t>temperature} --temperature above smoke point')</w:t>
             </w:r>
           </w:p>
           <w:p>
@@ -2059,7 +2171,16 @@
                 <w:iCs/>
                 <w:lang w:val="en-US"/>
               </w:rPr>
-              <w:t>    print(</w:t>
+              <w:t xml:space="preserve">    </w:t>
+            </w:r>
+            <w:proofErr w:type="gramStart"/>
+            <w:r>
+              <w:rPr>
+                <w:i/>
+                <w:iCs/>
+                <w:lang w:val="en-US"/>
+              </w:rPr>
+              <w:t>print(</w:t>
             </w:r>
             <w:proofErr w:type="spellStart"/>
             <w:r>
@@ -2077,7 +2198,16 @@
                 <w:iCs/>
                 <w:lang w:val="en-US"/>
               </w:rPr>
-              <w:t>: {temperature} --temperature is not very high')</w:t>
+              <w:t>: {</w:t>
+            </w:r>
+            <w:proofErr w:type="gramEnd"/>
+            <w:r>
+              <w:rPr>
+                <w:i/>
+                <w:iCs/>
+                <w:lang w:val="en-US"/>
+              </w:rPr>
+              <w:t>temperature} --temperature is not very high')</w:t>
             </w:r>
           </w:p>
           <w:p>
@@ -2398,6 +2528,7 @@
               <w:t>Write a program that uses for loop to calculate the magnitude of a vector, where all dimensions (</w:t>
             </w:r>
             <w:proofErr w:type="spellStart"/>
+            <w:proofErr w:type="gramStart"/>
             <w:r>
               <w:rPr>
                 <w:rFonts w:eastAsiaTheme="minorHAnsi"/>
@@ -2409,7 +2540,21 @@
                 <w:lang w:val="en-CA"/>
                 <w14:ligatures w14:val="standardContextual"/>
               </w:rPr>
-              <w:t>x,y,z</w:t>
+              <w:t>x,y</w:t>
+            </w:r>
+            <w:proofErr w:type="gramEnd"/>
+            <w:r>
+              <w:rPr>
+                <w:rFonts w:eastAsiaTheme="minorHAnsi"/>
+                <w:b w:val="0"/>
+                <w:color w:val="auto"/>
+                <w:kern w:val="2"/>
+                <w:sz w:val="24"/>
+                <w:szCs w:val="24"/>
+                <w:lang w:val="en-CA"/>
+                <w14:ligatures w14:val="standardContextual"/>
+              </w:rPr>
+              <w:t>,z</w:t>
             </w:r>
             <w:proofErr w:type="spellEnd"/>
             <w:r>
@@ -2681,6 +2826,780 @@
           </w:p>
           <w:p>
             <w:pPr>
+              <w:rPr>
+                <w:rFonts w:eastAsiaTheme="minorHAnsi"/>
+                <w:b w:val="0"/>
+                <w:color w:val="auto"/>
+                <w:kern w:val="2"/>
+                <w:sz w:val="24"/>
+                <w:szCs w:val="24"/>
+                <w:lang w:val="en-CA"/>
+                <w14:ligatures w14:val="standardContextual"/>
+              </w:rPr>
+            </w:pPr>
+          </w:p>
+          <w:p>
+            <w:pPr>
+              <w:pStyle w:val="Heading2"/>
+            </w:pPr>
+            <w:r>
+              <w:t>Python Code:</w:t>
+            </w:r>
+          </w:p>
+          <w:p>
+            <w:r>
+              <w:t>Assignment_2_for_loop</w:t>
+            </w:r>
+            <w:r>
+              <w:t>.py</w:t>
+            </w:r>
+          </w:p>
+          <w:p>
+            <w:pPr>
+              <w:pStyle w:val="ListParagraph"/>
+              <w:rPr>
+                <w:lang w:val="en-US"/>
+              </w:rPr>
+            </w:pPr>
+          </w:p>
+          <w:p>
+            <w:pPr>
+              <w:pStyle w:val="ListParagraph"/>
+              <w:rPr>
+                <w:i/>
+                <w:iCs/>
+              </w:rPr>
+            </w:pPr>
+            <w:r>
+              <w:rPr>
+                <w:i/>
+                <w:iCs/>
+              </w:rPr>
+              <w:t>import math #Importing math module to use square root function</w:t>
+            </w:r>
+          </w:p>
+          <w:p>
+            <w:pPr>
+              <w:pStyle w:val="ListParagraph"/>
+              <w:rPr>
+                <w:i/>
+                <w:iCs/>
+              </w:rPr>
+            </w:pPr>
+          </w:p>
+          <w:p>
+            <w:pPr>
+              <w:pStyle w:val="ListParagraph"/>
+              <w:rPr>
+                <w:i/>
+                <w:iCs/>
+              </w:rPr>
+            </w:pPr>
+            <w:r>
+              <w:rPr>
+                <w:i/>
+                <w:iCs/>
+              </w:rPr>
+              <w:t>#Initializing the dimension list and vector value</w:t>
+            </w:r>
+          </w:p>
+          <w:p>
+            <w:pPr>
+              <w:pStyle w:val="ListParagraph"/>
+              <w:rPr>
+                <w:i/>
+                <w:iCs/>
+              </w:rPr>
+            </w:pPr>
+            <w:proofErr w:type="spellStart"/>
+            <w:r>
+              <w:rPr>
+                <w:i/>
+                <w:iCs/>
+              </w:rPr>
+              <w:t>dimension_list</w:t>
+            </w:r>
+            <w:proofErr w:type="spellEnd"/>
+            <w:r>
+              <w:rPr>
+                <w:i/>
+                <w:iCs/>
+              </w:rPr>
+              <w:t xml:space="preserve"> = [0,0,0]</w:t>
+            </w:r>
+          </w:p>
+          <w:p>
+            <w:pPr>
+              <w:pStyle w:val="ListParagraph"/>
+              <w:rPr>
+                <w:i/>
+                <w:iCs/>
+              </w:rPr>
+            </w:pPr>
+            <w:proofErr w:type="spellStart"/>
+            <w:r>
+              <w:rPr>
+                <w:i/>
+                <w:iCs/>
+              </w:rPr>
+              <w:t>total_square_value_of_dimensions</w:t>
+            </w:r>
+            <w:proofErr w:type="spellEnd"/>
+            <w:r>
+              <w:rPr>
+                <w:i/>
+                <w:iCs/>
+              </w:rPr>
+              <w:t xml:space="preserve"> = 0</w:t>
+            </w:r>
+          </w:p>
+          <w:p>
+            <w:pPr>
+              <w:pStyle w:val="ListParagraph"/>
+              <w:rPr>
+                <w:i/>
+                <w:iCs/>
+              </w:rPr>
+            </w:pPr>
+          </w:p>
+          <w:p>
+            <w:pPr>
+              <w:pStyle w:val="ListParagraph"/>
+              <w:rPr>
+                <w:i/>
+                <w:iCs/>
+              </w:rPr>
+            </w:pPr>
+            <w:r>
+              <w:rPr>
+                <w:i/>
+                <w:iCs/>
+              </w:rPr>
+              <w:lastRenderedPageBreak/>
+              <w:t xml:space="preserve">#Using for loop to get the user input value to reset dimension list value and calculate the square for the dimension values entered </w:t>
+            </w:r>
+          </w:p>
+          <w:p>
+            <w:pPr>
+              <w:pStyle w:val="ListParagraph"/>
+              <w:rPr>
+                <w:i/>
+                <w:iCs/>
+              </w:rPr>
+            </w:pPr>
+            <w:r>
+              <w:rPr>
+                <w:i/>
+                <w:iCs/>
+              </w:rPr>
+              <w:t xml:space="preserve">for </w:t>
+            </w:r>
+            <w:proofErr w:type="spellStart"/>
+            <w:r>
+              <w:rPr>
+                <w:i/>
+                <w:iCs/>
+              </w:rPr>
+              <w:t>dimension_value</w:t>
+            </w:r>
+            <w:proofErr w:type="spellEnd"/>
+            <w:r>
+              <w:rPr>
+                <w:i/>
+                <w:iCs/>
+              </w:rPr>
+              <w:t xml:space="preserve"> in </w:t>
+            </w:r>
+            <w:proofErr w:type="spellStart"/>
+            <w:r>
+              <w:rPr>
+                <w:i/>
+                <w:iCs/>
+              </w:rPr>
+              <w:t>dimension_list</w:t>
+            </w:r>
+            <w:proofErr w:type="spellEnd"/>
+            <w:r>
+              <w:rPr>
+                <w:i/>
+                <w:iCs/>
+              </w:rPr>
+              <w:t>:</w:t>
+            </w:r>
+          </w:p>
+          <w:p>
+            <w:pPr>
+              <w:pStyle w:val="ListParagraph"/>
+              <w:rPr>
+                <w:i/>
+                <w:iCs/>
+              </w:rPr>
+            </w:pPr>
+            <w:r>
+              <w:rPr>
+                <w:i/>
+                <w:iCs/>
+              </w:rPr>
+              <w:t xml:space="preserve">    </w:t>
+            </w:r>
+            <w:proofErr w:type="spellStart"/>
+            <w:r>
+              <w:rPr>
+                <w:i/>
+                <w:iCs/>
+              </w:rPr>
+              <w:t>dimension_value</w:t>
+            </w:r>
+            <w:proofErr w:type="spellEnd"/>
+            <w:r>
+              <w:rPr>
+                <w:i/>
+                <w:iCs/>
+              </w:rPr>
+              <w:t xml:space="preserve"> += </w:t>
+            </w:r>
+            <w:proofErr w:type="gramStart"/>
+            <w:r>
+              <w:rPr>
+                <w:i/>
+                <w:iCs/>
+              </w:rPr>
+              <w:t>int(</w:t>
+            </w:r>
+            <w:proofErr w:type="gramEnd"/>
+            <w:r>
+              <w:rPr>
+                <w:i/>
+                <w:iCs/>
+              </w:rPr>
+              <w:t>input("Enter the value for the dimension: "))</w:t>
+            </w:r>
+          </w:p>
+          <w:p>
+            <w:pPr>
+              <w:pStyle w:val="ListParagraph"/>
+              <w:rPr>
+                <w:i/>
+                <w:iCs/>
+              </w:rPr>
+            </w:pPr>
+            <w:r>
+              <w:rPr>
+                <w:i/>
+                <w:iCs/>
+              </w:rPr>
+              <w:t xml:space="preserve">    </w:t>
+            </w:r>
+            <w:proofErr w:type="spellStart"/>
+            <w:r>
+              <w:rPr>
+                <w:i/>
+                <w:iCs/>
+              </w:rPr>
+              <w:t>total_square_value_of_dimensions</w:t>
+            </w:r>
+            <w:proofErr w:type="spellEnd"/>
+            <w:r>
+              <w:rPr>
+                <w:i/>
+                <w:iCs/>
+              </w:rPr>
+              <w:t xml:space="preserve"> += </w:t>
+            </w:r>
+            <w:proofErr w:type="spellStart"/>
+            <w:r>
+              <w:rPr>
+                <w:i/>
+                <w:iCs/>
+              </w:rPr>
+              <w:t>dimension_value</w:t>
+            </w:r>
+            <w:proofErr w:type="spellEnd"/>
+            <w:r>
+              <w:rPr>
+                <w:i/>
+                <w:iCs/>
+              </w:rPr>
+              <w:t>**2</w:t>
+            </w:r>
+          </w:p>
+          <w:p>
+            <w:pPr>
+              <w:pStyle w:val="ListParagraph"/>
+              <w:rPr>
+                <w:i/>
+                <w:iCs/>
+              </w:rPr>
+            </w:pPr>
+            <w:r>
+              <w:rPr>
+                <w:i/>
+                <w:iCs/>
+              </w:rPr>
+              <w:t>    #</w:t>
+            </w:r>
+            <w:proofErr w:type="gramStart"/>
+            <w:r>
+              <w:rPr>
+                <w:i/>
+                <w:iCs/>
+              </w:rPr>
+              <w:t>print(</w:t>
+            </w:r>
+            <w:proofErr w:type="gramEnd"/>
+            <w:r>
+              <w:rPr>
+                <w:i/>
+                <w:iCs/>
+              </w:rPr>
+              <w:t>f'total_square_value_of_dimensions : {</w:t>
+            </w:r>
+            <w:proofErr w:type="spellStart"/>
+            <w:r>
+              <w:rPr>
+                <w:i/>
+                <w:iCs/>
+              </w:rPr>
+              <w:t>total_square_value_of_dimensions</w:t>
+            </w:r>
+            <w:proofErr w:type="spellEnd"/>
+            <w:r>
+              <w:rPr>
+                <w:i/>
+                <w:iCs/>
+              </w:rPr>
+              <w:t xml:space="preserve"> }')</w:t>
+            </w:r>
+          </w:p>
+          <w:p>
+            <w:pPr>
+              <w:pStyle w:val="ListParagraph"/>
+              <w:rPr>
+                <w:i/>
+                <w:iCs/>
+              </w:rPr>
+            </w:pPr>
+            <w:r>
+              <w:rPr>
+                <w:i/>
+                <w:iCs/>
+              </w:rPr>
+              <w:t xml:space="preserve">#Finding the square root for |M|= √(x^2+y^2+z^2) </w:t>
+            </w:r>
+          </w:p>
+          <w:p>
+            <w:pPr>
+              <w:pStyle w:val="ListParagraph"/>
+              <w:rPr>
+                <w:i/>
+                <w:iCs/>
+              </w:rPr>
+            </w:pPr>
+            <w:proofErr w:type="spellStart"/>
+            <w:r>
+              <w:rPr>
+                <w:i/>
+                <w:iCs/>
+              </w:rPr>
+              <w:t>vector_value</w:t>
+            </w:r>
+            <w:proofErr w:type="spellEnd"/>
+            <w:r>
+              <w:rPr>
+                <w:i/>
+                <w:iCs/>
+              </w:rPr>
+              <w:t xml:space="preserve"> = </w:t>
+            </w:r>
+            <w:proofErr w:type="spellStart"/>
+            <w:proofErr w:type="gramStart"/>
+            <w:r>
+              <w:rPr>
+                <w:i/>
+                <w:iCs/>
+              </w:rPr>
+              <w:t>math.sqrt</w:t>
+            </w:r>
+            <w:proofErr w:type="spellEnd"/>
+            <w:proofErr w:type="gramEnd"/>
+            <w:r>
+              <w:rPr>
+                <w:i/>
+                <w:iCs/>
+              </w:rPr>
+              <w:t>(</w:t>
+            </w:r>
+            <w:proofErr w:type="spellStart"/>
+            <w:r>
+              <w:rPr>
+                <w:i/>
+                <w:iCs/>
+              </w:rPr>
+              <w:t>total_square_value_of_dimensions</w:t>
+            </w:r>
+            <w:proofErr w:type="spellEnd"/>
+            <w:r>
+              <w:rPr>
+                <w:i/>
+                <w:iCs/>
+              </w:rPr>
+              <w:t xml:space="preserve"> )</w:t>
+            </w:r>
+          </w:p>
+          <w:p>
+            <w:pPr>
+              <w:pStyle w:val="ListParagraph"/>
+              <w:rPr>
+                <w:i/>
+                <w:iCs/>
+              </w:rPr>
+            </w:pPr>
+            <w:proofErr w:type="gramStart"/>
+            <w:r>
+              <w:rPr>
+                <w:i/>
+                <w:iCs/>
+              </w:rPr>
+              <w:t>print(</w:t>
+            </w:r>
+            <w:proofErr w:type="spellStart"/>
+            <w:proofErr w:type="gramEnd"/>
+            <w:r>
+              <w:rPr>
+                <w:i/>
+                <w:iCs/>
+              </w:rPr>
+              <w:t>f'Magnitude</w:t>
+            </w:r>
+            <w:proofErr w:type="spellEnd"/>
+            <w:r>
+              <w:rPr>
+                <w:i/>
+                <w:iCs/>
+              </w:rPr>
+              <w:t xml:space="preserve"> of vectors is |M|= {</w:t>
+            </w:r>
+            <w:proofErr w:type="spellStart"/>
+            <w:r>
+              <w:rPr>
+                <w:i/>
+                <w:iCs/>
+              </w:rPr>
+              <w:t>vector_value</w:t>
+            </w:r>
+            <w:proofErr w:type="spellEnd"/>
+            <w:r>
+              <w:rPr>
+                <w:i/>
+                <w:iCs/>
+              </w:rPr>
+              <w:t>}')</w:t>
+            </w:r>
+          </w:p>
+          <w:p>
+            <w:pPr>
+              <w:pStyle w:val="ListParagraph"/>
+              <w:rPr>
+                <w:i/>
+                <w:iCs/>
+              </w:rPr>
+            </w:pPr>
+          </w:p>
+          <w:p>
+            <w:pPr>
+              <w:pStyle w:val="Heading2"/>
+              <w:spacing w:after="0"/>
+            </w:pPr>
+            <w:r>
+              <w:rPr>
+                <w:rFonts w:eastAsiaTheme="minorHAnsi"/>
+                <w:color w:val="auto"/>
+                <w:kern w:val="2"/>
+                <w:sz w:val="24"/>
+                <w:szCs w:val="24"/>
+                <w14:ligatures w14:val="standardContextual"/>
+              </w:rPr>
+              <w:br/>
+            </w:r>
+            <w:r>
+              <w:t>Flowchart (if applicable):</w:t>
+            </w:r>
+          </w:p>
+          <w:p>
+            <w:pPr>
+              <w:pStyle w:val="ListParagraph"/>
+              <w:rPr>
+                <w:lang w:val="en-US"/>
+              </w:rPr>
+            </w:pPr>
+          </w:p>
+          <w:p>
+            <w:pPr>
+              <w:pStyle w:val="ListParagraph"/>
+              <w:rPr>
+                <w:lang w:val="en-US"/>
+              </w:rPr>
+            </w:pPr>
+          </w:p>
+          <w:p>
+            <w:pPr>
+              <w:pStyle w:val="ListParagraph"/>
+              <w:rPr>
+                <w:lang w:val="en-US"/>
+              </w:rPr>
+            </w:pPr>
+          </w:p>
+          <w:p>
+            <w:pPr>
+              <w:pStyle w:val="Content"/>
+            </w:pPr>
+            <w:r>
+              <w:t>Paste the screenshot of your output here</w:t>
+            </w:r>
+          </w:p>
+          <w:p>
+            <w:pPr>
+              <w:pStyle w:val="ListParagraph"/>
+              <w:rPr>
+                <w:lang w:val="en-US"/>
+              </w:rPr>
+            </w:pPr>
+            <w:r>
+              <w:rPr>
+                <w:lang w:val="en-US"/>
+              </w:rPr>
+              <w:drawing>
+                <wp:inline distT="0" distB="0" distL="0" distR="0" wp14:anchorId="0A82DC0B" wp14:editId="594050B6">
+                  <wp:extent cx="6309360" cy="1002665"/>
+                  <wp:effectExtent l="0" t="0" r="0" b="6985"/>
+                  <wp:docPr id="413853595" name="Picture 1"/>
+                  <wp:cNvGraphicFramePr>
+                    <a:graphicFrameLocks xmlns:a="http://schemas.openxmlformats.org/drawingml/2006/main" noChangeAspect="1"/>
+                  </wp:cNvGraphicFramePr>
+                  <a:graphic xmlns:a="http://schemas.openxmlformats.org/drawingml/2006/main">
+                    <a:graphicData uri="http://schemas.openxmlformats.org/drawingml/2006/picture">
+                      <pic:pic xmlns:pic="http://schemas.openxmlformats.org/drawingml/2006/picture">
+                        <pic:nvPicPr>
+                          <pic:cNvPr id="413853595" name=""/>
+                          <pic:cNvPicPr/>
+                        </pic:nvPicPr>
+                        <pic:blipFill>
+                          <a:blip r:embed="rId14"/>
+                          <a:stretch>
+                            <a:fillRect/>
+                          </a:stretch>
+                        </pic:blipFill>
+                        <pic:spPr>
+                          <a:xfrm>
+                            <a:off x="0" y="0"/>
+                            <a:ext cx="6309360" cy="1002665"/>
+                          </a:xfrm>
+                          <a:prstGeom prst="rect">
+                            <a:avLst/>
+                          </a:prstGeom>
+                        </pic:spPr>
+                      </pic:pic>
+                    </a:graphicData>
+                  </a:graphic>
+                </wp:inline>
+              </w:drawing>
+            </w:r>
+            <w:r>
+              <w:rPr>
+                <w:lang w:val="en-US"/>
+              </w:rPr>
+              <w:br/>
+            </w:r>
+          </w:p>
+          <w:p>
+            <w:pPr>
+              <w:pStyle w:val="Content"/>
+            </w:pPr>
+          </w:p>
+          <w:p>
+            <w:pPr>
+              <w:pStyle w:val="Heading2"/>
+              <w:spacing w:after="0"/>
+            </w:pPr>
+            <w:r>
+              <w:t>Repository (if applicable):</w:t>
+            </w:r>
+          </w:p>
+          <w:p>
+            <w:pPr>
+              <w:pStyle w:val="ListParagraph"/>
+            </w:pPr>
+            <w:r>
+              <w:t>State your git repository and give a screenshot of the directory contents</w:t>
+            </w:r>
+            <w:r>
+              <w:t xml:space="preserve"> (if applicable)</w:t>
+            </w:r>
+          </w:p>
+          <w:p>
+            <w:pPr>
+              <w:pStyle w:val="ListParagraph"/>
+            </w:pPr>
+          </w:p>
+          <w:p>
+            <w:pPr>
+              <w:pStyle w:val="ListParagraph"/>
+              <w:rPr>
+                <w:lang w:val="en-US"/>
+              </w:rPr>
+            </w:pPr>
+          </w:p>
+          <w:p>
+            <w:pPr>
+              <w:pStyle w:val="ListParagraph"/>
+              <w:rPr>
+                <w:lang w:val="en-US"/>
+              </w:rPr>
+            </w:pPr>
+          </w:p>
+          <w:p>
+            <w:pPr>
+              <w:pStyle w:val="ListParagraph"/>
+              <w:rPr>
+                <w:lang w:val="en-US"/>
+              </w:rPr>
+            </w:pPr>
+            <w:r>
+              <w:rPr>
+                <w:lang w:val="en-US"/>
+              </w:rPr>
+              <w:lastRenderedPageBreak/>
+              <w:drawing>
+                <wp:inline distT="0" distB="0" distL="0" distR="0" wp14:anchorId="7A3E229C" wp14:editId="3CC2ACCA">
+                  <wp:extent cx="6309360" cy="4281170"/>
+                  <wp:effectExtent l="0" t="0" r="0" b="5080"/>
+                  <wp:docPr id="1455460090" name="Picture 1"/>
+                  <wp:cNvGraphicFramePr>
+                    <a:graphicFrameLocks xmlns:a="http://schemas.openxmlformats.org/drawingml/2006/main" noChangeAspect="1"/>
+                  </wp:cNvGraphicFramePr>
+                  <a:graphic xmlns:a="http://schemas.openxmlformats.org/drawingml/2006/main">
+                    <a:graphicData uri="http://schemas.openxmlformats.org/drawingml/2006/picture">
+                      <pic:pic xmlns:pic="http://schemas.openxmlformats.org/drawingml/2006/picture">
+                        <pic:nvPicPr>
+                          <pic:cNvPr id="1455460090" name=""/>
+                          <pic:cNvPicPr/>
+                        </pic:nvPicPr>
+                        <pic:blipFill>
+                          <a:blip r:embed="rId15"/>
+                          <a:stretch>
+                            <a:fillRect/>
+                          </a:stretch>
+                        </pic:blipFill>
+                        <pic:spPr>
+                          <a:xfrm>
+                            <a:off x="0" y="0"/>
+                            <a:ext cx="6309360" cy="4281170"/>
+                          </a:xfrm>
+                          <a:prstGeom prst="rect">
+                            <a:avLst/>
+                          </a:prstGeom>
+                        </pic:spPr>
+                      </pic:pic>
+                    </a:graphicData>
+                  </a:graphic>
+                </wp:inline>
+              </w:drawing>
+            </w:r>
+          </w:p>
+          <w:p>
+            <w:pPr>
+              <w:rPr>
+                <w:rFonts w:eastAsiaTheme="minorHAnsi"/>
+                <w:b w:val="0"/>
+                <w:color w:val="auto"/>
+                <w:kern w:val="2"/>
+                <w:sz w:val="24"/>
+                <w:szCs w:val="24"/>
+                <w:lang w:val="en-CA"/>
+                <w14:ligatures w14:val="standardContextual"/>
+              </w:rPr>
+            </w:pPr>
+            <w:hyperlink r:id="rId16" w:history="1">
+              <w:r>
+                <w:rPr>
+                  <w:rStyle w:val="Hyperlink"/>
+                  <w:rFonts w:eastAsiaTheme="minorHAnsi"/>
+                  <w:kern w:val="2"/>
+                  <w:sz w:val="24"/>
+                  <w:szCs w:val="24"/>
+                  <w14:ligatures w14:val="standardContextual"/>
+                </w:rPr>
+                <w:t xml:space="preserve">Semester-2-programming-assignment-2/Assignment_2_for_loop.py at main · </w:t>
+              </w:r>
+              <w:proofErr w:type="spellStart"/>
+              <w:r>
+                <w:rPr>
+                  <w:rStyle w:val="Hyperlink"/>
+                  <w:rFonts w:eastAsiaTheme="minorHAnsi"/>
+                  <w:kern w:val="2"/>
+                  <w:sz w:val="24"/>
+                  <w:szCs w:val="24"/>
+                  <w14:ligatures w14:val="standardContextual"/>
+                </w:rPr>
+                <w:t>mhmukry</w:t>
+              </w:r>
+              <w:proofErr w:type="spellEnd"/>
+              <w:r>
+                <w:rPr>
+                  <w:rStyle w:val="Hyperlink"/>
+                  <w:rFonts w:eastAsiaTheme="minorHAnsi"/>
+                  <w:kern w:val="2"/>
+                  <w:sz w:val="24"/>
+                  <w:szCs w:val="24"/>
+                  <w14:ligatures w14:val="standardContextual"/>
+                </w:rPr>
+                <w:t>/Semester-2-programming-assignment-2</w:t>
+              </w:r>
+            </w:hyperlink>
+          </w:p>
+          <w:p>
+            <w:pPr>
+              <w:rPr>
+                <w:rFonts w:eastAsiaTheme="minorHAnsi"/>
+                <w:b w:val="0"/>
+                <w:color w:val="auto"/>
+                <w:kern w:val="2"/>
+                <w:sz w:val="24"/>
+                <w:szCs w:val="24"/>
+                <w:lang w:val="en-CA"/>
+                <w14:ligatures w14:val="standardContextual"/>
+              </w:rPr>
+            </w:pPr>
+          </w:p>
+          <w:p>
+            <w:pPr>
+              <w:rPr>
+                <w:rFonts w:eastAsiaTheme="minorHAnsi"/>
+                <w:b w:val="0"/>
+                <w:color w:val="auto"/>
+                <w:kern w:val="2"/>
+                <w:sz w:val="24"/>
+                <w:szCs w:val="24"/>
+                <w:lang w:val="en-CA"/>
+                <w14:ligatures w14:val="standardContextual"/>
+              </w:rPr>
+            </w:pPr>
+          </w:p>
+          <w:p>
+            <w:pPr>
+              <w:rPr>
+                <w:rFonts w:eastAsiaTheme="minorHAnsi"/>
+                <w:b w:val="0"/>
+                <w:color w:val="auto"/>
+                <w:kern w:val="2"/>
+                <w:sz w:val="24"/>
+                <w:szCs w:val="24"/>
+                <w14:ligatures w14:val="standardContextual"/>
+              </w:rPr>
+            </w:pPr>
+          </w:p>
+          <w:p>
+            <w:pPr>
               <w:pStyle w:val="Heading2"/>
               <w:numPr>
                 <w:ilvl w:val="0"/>
@@ -2732,7 +3651,15 @@
               </w:numPr>
             </w:pPr>
             <w:r>
-              <w:t>Use version management with git and make the following changes to the program in part a: The loop breaks if the user types your student number print the message “ cutoff point”. The loop should skip the statements in current iteration and does not increment count whenever the user types a multiple of 11. Flowchart is required for this program</w:t>
+              <w:t xml:space="preserve">Use version management with git and make the following changes to the program in part a: The loop breaks if the user types your student number print the message </w:t>
+            </w:r>
+            <w:proofErr w:type="gramStart"/>
+            <w:r>
+              <w:t>“ cutoff</w:t>
+            </w:r>
+            <w:proofErr w:type="gramEnd"/>
+            <w:r>
+              <w:t xml:space="preserve"> point”. The loop should skip the statements in current iteration and does not increment count whenever the user types a multiple of 11. Flowchart is required for this program</w:t>
             </w:r>
           </w:p>
           <w:p>
@@ -2744,7 +3671,6 @@
               </w:numPr>
             </w:pPr>
             <w:r>
-              <w:lastRenderedPageBreak/>
               <w:t>Use of Functions</w:t>
             </w:r>
           </w:p>
@@ -2757,7 +3683,15 @@
               </w:numPr>
             </w:pPr>
             <w:r>
-              <w:t>Study the concept of lists , how to initialize a list and how to pass list as an argument to functions</w:t>
+              <w:t xml:space="preserve">Study the concept of </w:t>
+            </w:r>
+            <w:proofErr w:type="gramStart"/>
+            <w:r>
+              <w:t>lists ,</w:t>
+            </w:r>
+            <w:proofErr w:type="gramEnd"/>
+            <w:r>
+              <w:t xml:space="preserve"> how to initialize a list and how to pass list as an argument to functions</w:t>
             </w:r>
           </w:p>
           <w:p>
@@ -2769,19 +3703,30 @@
               </w:numPr>
             </w:pPr>
             <w:r>
+              <w:lastRenderedPageBreak/>
               <w:t xml:space="preserve">Write a program to calculate standard deviation of a list of integers. This program should use a function called </w:t>
             </w:r>
-            <w:r>
-              <w:rPr>
-                <w:i/>
-                <w:iCs/>
-              </w:rPr>
-              <w:t>Avg()</w:t>
+            <w:proofErr w:type="gramStart"/>
+            <w:r>
+              <w:rPr>
+                <w:i/>
+                <w:iCs/>
+              </w:rPr>
+              <w:t>Avg(</w:t>
+            </w:r>
+            <w:proofErr w:type="gramEnd"/>
+            <w:r>
+              <w:rPr>
+                <w:i/>
+                <w:iCs/>
+              </w:rPr>
+              <w:t>)</w:t>
             </w:r>
             <w:r>
               <w:t xml:space="preserve"> that calculates and returns average of the list passed as a parameter. The main program passes that average to another function called </w:t>
             </w:r>
             <w:proofErr w:type="spellStart"/>
+            <w:proofErr w:type="gramStart"/>
             <w:r>
               <w:rPr>
                 <w:i/>
@@ -2795,18 +3740,31 @@
                 <w:i/>
                 <w:iCs/>
               </w:rPr>
-              <w:t>()</w:t>
+              <w:t>(</w:t>
+            </w:r>
+            <w:proofErr w:type="gramEnd"/>
+            <w:r>
+              <w:rPr>
+                <w:i/>
+                <w:iCs/>
+              </w:rPr>
+              <w:t>)</w:t>
             </w:r>
             <w:r>
               <w:t xml:space="preserve"> that also accepts a list as an argument and returns the sum square of the difference of list values and the average. </w:t>
             </w:r>
             <w:proofErr w:type="spellStart"/>
+            <w:proofErr w:type="gramStart"/>
             <w:r>
               <w:t>sumSqDiff</w:t>
             </w:r>
             <w:proofErr w:type="spellEnd"/>
             <w:r>
-              <w:t xml:space="preserve">() implements this formula </w:t>
+              <w:t>(</w:t>
+            </w:r>
+            <w:proofErr w:type="gramEnd"/>
+            <w:r>
+              <w:t xml:space="preserve">) implements this formula </w:t>
             </w:r>
             <m:oMath>
               <m:r>
@@ -2992,7 +3950,14 @@
               <w:rPr>
                 <w:rFonts w:eastAsiaTheme="minorEastAsia"/>
               </w:rPr>
-              <w:t xml:space="preserve"> where σ is the standard deviation,  </w:t>
+              <w:t xml:space="preserve"> where σ is the standard </w:t>
+            </w:r>
+            <w:proofErr w:type="gramStart"/>
+            <w:r>
+              <w:rPr>
+                <w:rFonts w:eastAsiaTheme="minorEastAsia"/>
+              </w:rPr>
+              <w:t xml:space="preserve">deviation,  </w:t>
             </w:r>
             <w:proofErr w:type="spellStart"/>
             <w:r>
@@ -3004,6 +3969,7 @@
               <w:t>ssd</w:t>
             </w:r>
             <w:proofErr w:type="spellEnd"/>
+            <w:proofErr w:type="gramEnd"/>
             <w:r>
               <w:rPr>
                 <w:rFonts w:eastAsiaTheme="minorEastAsia"/>
@@ -3027,7 +3993,15 @@
               <w:t xml:space="preserve">() </w:t>
             </w:r>
             <w:r>
-              <w:t xml:space="preserve"> and N is the total number of elements in the list. Use any loop of your choice. Student should generate a separate flow chart for every function  as well as the calling program. </w:t>
+              <w:t xml:space="preserve"> and N is the total number of elements in the list. Use any loop of your choice. Student should generate a separate flow chart for every </w:t>
+            </w:r>
+            <w:proofErr w:type="gramStart"/>
+            <w:r>
+              <w:t>function  as</w:t>
+            </w:r>
+            <w:proofErr w:type="gramEnd"/>
+            <w:r>
+              <w:t xml:space="preserve"> well as the calling program. </w:t>
             </w:r>
           </w:p>
           <w:p>
@@ -3047,7 +4021,11 @@
               </w:numPr>
             </w:pPr>
             <w:r>
-              <w:t xml:space="preserve">Write a program that takes number of rows </w:t>
+              <w:t xml:space="preserve">Write a program that takes number of </w:t>
+            </w:r>
+            <w:proofErr w:type="gramStart"/>
+            <w:r>
+              <w:t xml:space="preserve">rows </w:t>
             </w:r>
             <w:r>
               <w:rPr>
@@ -3056,6 +4034,7 @@
               </w:rPr>
               <w:t xml:space="preserve"> row</w:t>
             </w:r>
+            <w:proofErr w:type="gramEnd"/>
             <w:r>
               <w:t xml:space="preserve"> as input from the user.  The program counts from 1 up to </w:t>
             </w:r>
@@ -3067,17 +4046,33 @@
               <w:t>row</w:t>
             </w:r>
             <w:r>
-              <w:t xml:space="preserve"> to</w:t>
-            </w:r>
-            <w:r>
-              <w:rPr>
-                <w:i/>
-                <w:iCs/>
-              </w:rPr>
               <w:t xml:space="preserve"> </w:t>
             </w:r>
-            <w:r>
-              <w:t xml:space="preserve"> generate the following pattern. Note that all odd numbered rows get ‘+‘ symbols whereas even numbered rows get ‘-’ symbol.  The program should use the operator * to generate desired pattern.  Student should provide a flowchart for this program</w:t>
+            <w:proofErr w:type="gramStart"/>
+            <w:r>
+              <w:t>to</w:t>
+            </w:r>
+            <w:r>
+              <w:rPr>
+                <w:i/>
+                <w:iCs/>
+              </w:rPr>
+              <w:t xml:space="preserve"> </w:t>
+            </w:r>
+            <w:r>
+              <w:t xml:space="preserve"> generate</w:t>
+            </w:r>
+            <w:proofErr w:type="gramEnd"/>
+            <w:r>
+              <w:t xml:space="preserve"> the following pattern. Note that all odd numbered rows get ‘</w:t>
+            </w:r>
+            <w:proofErr w:type="gramStart"/>
+            <w:r>
+              <w:t>+‘ symbols</w:t>
+            </w:r>
+            <w:proofErr w:type="gramEnd"/>
+            <w:r>
+              <w:t xml:space="preserve"> whereas even numbered rows get ‘-’ symbol.  The program should use the operator * to generate desired pattern.  Student should provide a flowchart for this program</w:t>
             </w:r>
           </w:p>
           <w:p>
@@ -3104,7 +4099,7 @@
                           <pic:cNvPicPr/>
                         </pic:nvPicPr>
                         <pic:blipFill rotWithShape="1">
-                          <a:blip r:embed="rId14"/>
+                          <a:blip r:embed="rId17"/>
                           <a:srcRect t="10825"/>
                           <a:stretch/>
                         </pic:blipFill>
@@ -3193,7 +4188,21 @@
               <w:rPr>
                 <w:lang w:val="en-US"/>
               </w:rPr>
-              <w:t xml:space="preserve"> = int(input("Enter the number of rows: "))</w:t>
+              <w:t xml:space="preserve"> = </w:t>
+            </w:r>
+            <w:proofErr w:type="gramStart"/>
+            <w:r>
+              <w:rPr>
+                <w:lang w:val="en-US"/>
+              </w:rPr>
+              <w:t>int(</w:t>
+            </w:r>
+            <w:proofErr w:type="gramEnd"/>
+            <w:r>
+              <w:rPr>
+                <w:lang w:val="en-US"/>
+              </w:rPr>
+              <w:t>input("Enter the number of rows: "))</w:t>
             </w:r>
           </w:p>
           <w:p>
@@ -3237,7 +4246,21 @@
               <w:rPr>
                 <w:lang w:val="en-US"/>
               </w:rPr>
-              <w:t xml:space="preserve"> in range(1,user_input+1):</w:t>
+              <w:t xml:space="preserve"> in range(</w:t>
+            </w:r>
+            <w:proofErr w:type="gramStart"/>
+            <w:r>
+              <w:rPr>
+                <w:lang w:val="en-US"/>
+              </w:rPr>
+              <w:t>1,user</w:t>
+            </w:r>
+            <w:proofErr w:type="gramEnd"/>
+            <w:r>
+              <w:rPr>
+                <w:lang w:val="en-US"/>
+              </w:rPr>
+              <w:t>_input+1):</w:t>
             </w:r>
           </w:p>
           <w:p>
@@ -3259,7 +4282,25 @@
                 <w:iCs/>
                 <w:lang w:val="en-US"/>
               </w:rPr>
-              <w:t>#Checking if row number is even or odd</w:t>
+              <w:t xml:space="preserve">#Checking if </w:t>
+            </w:r>
+            <w:proofErr w:type="gramStart"/>
+            <w:r>
+              <w:rPr>
+                <w:i/>
+                <w:iCs/>
+                <w:lang w:val="en-US"/>
+              </w:rPr>
+              <w:t>row</w:t>
+            </w:r>
+            <w:proofErr w:type="gramEnd"/>
+            <w:r>
+              <w:rPr>
+                <w:i/>
+                <w:iCs/>
+                <w:lang w:val="en-US"/>
+              </w:rPr>
+              <w:t xml:space="preserve"> number is even or odd</w:t>
             </w:r>
           </w:p>
           <w:p>
@@ -3323,8 +4364,21 @@
               <w:rPr>
                 <w:lang w:val="en-US"/>
               </w:rPr>
-              <w:lastRenderedPageBreak/>
-              <w:t>        print((</w:t>
+              <w:t xml:space="preserve">        </w:t>
+            </w:r>
+            <w:proofErr w:type="gramStart"/>
+            <w:r>
+              <w:rPr>
+                <w:lang w:val="en-US"/>
+              </w:rPr>
+              <w:t>print(</w:t>
+            </w:r>
+            <w:proofErr w:type="gramEnd"/>
+            <w:r>
+              <w:rPr>
+                <w:lang w:val="en-US"/>
+              </w:rPr>
+              <w:t>(</w:t>
             </w:r>
             <w:proofErr w:type="spellStart"/>
             <w:r>
@@ -3380,7 +4434,21 @@
               <w:rPr>
                 <w:lang w:val="en-US"/>
               </w:rPr>
-              <w:t>        print((</w:t>
+              <w:t xml:space="preserve">        </w:t>
+            </w:r>
+            <w:proofErr w:type="gramStart"/>
+            <w:r>
+              <w:rPr>
+                <w:lang w:val="en-US"/>
+              </w:rPr>
+              <w:t>print(</w:t>
+            </w:r>
+            <w:proofErr w:type="gramEnd"/>
+            <w:r>
+              <w:rPr>
+                <w:lang w:val="en-US"/>
+              </w:rPr>
+              <w:t>(</w:t>
             </w:r>
             <w:proofErr w:type="spellStart"/>
             <w:r>
@@ -3425,6 +4493,7 @@
                 <w:szCs w:val="24"/>
                 <w14:ligatures w14:val="standardContextual"/>
               </w:rPr>
+              <w:lastRenderedPageBreak/>
               <w:br/>
             </w:r>
             <w:r>
@@ -3490,7 +4559,7 @@
                           <pic:cNvPicPr/>
                         </pic:nvPicPr>
                         <pic:blipFill>
-                          <a:blip r:embed="rId15"/>
+                          <a:blip r:embed="rId18"/>
                           <a:stretch>
                             <a:fillRect/>
                           </a:stretch>
@@ -3585,7 +4654,7 @@
                           <pic:cNvPicPr/>
                         </pic:nvPicPr>
                         <pic:blipFill>
-                          <a:blip r:embed="rId16"/>
+                          <a:blip r:embed="rId19"/>
                           <a:stretch>
                             <a:fillRect/>
                           </a:stretch>
@@ -3613,7 +4682,7 @@
                 <w:lang w:val="en-US"/>
               </w:rPr>
             </w:pPr>
-            <w:hyperlink r:id="rId17" w:history="1">
+            <w:hyperlink r:id="rId20" w:history="1">
               <w:r>
                 <w:rPr>
                   <w:rStyle w:val="Hyperlink"/>
@@ -3659,96 +4728,341 @@
               </w:numPr>
             </w:pPr>
             <w:r>
+              <w:t xml:space="preserve">Write a program that uses a list called </w:t>
+            </w:r>
+            <w:r>
+              <w:rPr>
+                <w:i/>
+                <w:iCs/>
+              </w:rPr>
+              <w:t>scores</w:t>
+            </w:r>
+            <w:r>
+              <w:t xml:space="preserve"> initialized with 10 values. The program iterates over the list and determines student’s grade for the given score, as done in week3 lesson. Student must use </w:t>
+            </w:r>
+            <w:proofErr w:type="spellStart"/>
+            <w:r>
+              <w:t>elif</w:t>
+            </w:r>
+            <w:proofErr w:type="spellEnd"/>
+            <w:r>
+              <w:t xml:space="preserve"> construct to determine the grades based on the following criteria: score&gt;80 is grade A, score between 70 and 80 is grade B, score between 60 and 70 is grade C, score between 50 and 60 </w:t>
+            </w:r>
+            <w:r>
               <w:lastRenderedPageBreak/>
-              <w:t xml:space="preserve">Write a program that uses a list called </w:t>
-            </w:r>
-            <w:r>
-              <w:rPr>
-                <w:i/>
-                <w:iCs/>
-              </w:rPr>
-              <w:t>scores</w:t>
-            </w:r>
-            <w:r>
-              <w:t xml:space="preserve"> initialized with 10 values. The program iterates over the list and determines student’s grade for the given score, as done in week3 lesson. Student must use </w:t>
-            </w:r>
+              <w:t>is grade D and score less than 50 is grade D. Use any loop of your choice. Student must provide a flowchart for this program</w:t>
+            </w:r>
+          </w:p>
+          <w:p/>
+          <w:p>
+            <w:pPr>
+              <w:pStyle w:val="Heading2"/>
+            </w:pPr>
+            <w:r>
+              <w:t>Python Code:</w:t>
+            </w:r>
+          </w:p>
+          <w:p>
+            <w:r>
+              <w:t>Assignment_2</w:t>
+            </w:r>
+            <w:r>
+              <w:t>B</w:t>
+            </w:r>
+            <w:r>
+              <w:t>.py</w:t>
+            </w:r>
+          </w:p>
+          <w:p>
+            <w:pPr>
+              <w:pStyle w:val="ListParagraph"/>
+              <w:rPr>
+                <w:lang w:val="en-US"/>
+              </w:rPr>
+            </w:pPr>
+          </w:p>
+          <w:p>
+            <w:pPr>
+              <w:pStyle w:val="ListParagraph"/>
+              <w:rPr>
+                <w:i/>
+                <w:iCs/>
+              </w:rPr>
+            </w:pPr>
+          </w:p>
+          <w:p>
+            <w:pPr>
+              <w:pStyle w:val="ListParagraph"/>
+              <w:rPr>
+                <w:i/>
+                <w:iCs/>
+              </w:rPr>
+            </w:pPr>
+            <w:r>
+              <w:rPr>
+                <w:i/>
+                <w:iCs/>
+              </w:rPr>
+              <w:t>#Providing a list of scores of each student</w:t>
+            </w:r>
+          </w:p>
+          <w:p>
+            <w:pPr>
+              <w:pStyle w:val="ListParagraph"/>
+              <w:rPr>
+                <w:i/>
+                <w:iCs/>
+              </w:rPr>
+            </w:pPr>
             <w:proofErr w:type="spellStart"/>
             <w:r>
+              <w:rPr>
+                <w:i/>
+                <w:iCs/>
+              </w:rPr>
+              <w:t>score_list</w:t>
+            </w:r>
+            <w:proofErr w:type="spellEnd"/>
+            <w:r>
+              <w:rPr>
+                <w:i/>
+                <w:iCs/>
+              </w:rPr>
+              <w:t xml:space="preserve"> = [50, 76, 98, 21, 54, 87, 66, 45, 78, 96]</w:t>
+            </w:r>
+          </w:p>
+          <w:p>
+            <w:pPr>
+              <w:pStyle w:val="ListParagraph"/>
+              <w:rPr>
+                <w:i/>
+                <w:iCs/>
+              </w:rPr>
+            </w:pPr>
+            <w:r>
+              <w:rPr>
+                <w:i/>
+                <w:iCs/>
+              </w:rPr>
+              <w:t>#For loop to go through the entire score list</w:t>
+            </w:r>
+          </w:p>
+          <w:p>
+            <w:pPr>
+              <w:pStyle w:val="ListParagraph"/>
+              <w:rPr>
+                <w:i/>
+                <w:iCs/>
+              </w:rPr>
+            </w:pPr>
+            <w:r>
+              <w:rPr>
+                <w:i/>
+                <w:iCs/>
+              </w:rPr>
+              <w:t xml:space="preserve">for </w:t>
+            </w:r>
+            <w:proofErr w:type="spellStart"/>
+            <w:r>
+              <w:rPr>
+                <w:i/>
+                <w:iCs/>
+              </w:rPr>
+              <w:t>student_score</w:t>
+            </w:r>
+            <w:proofErr w:type="spellEnd"/>
+            <w:r>
+              <w:rPr>
+                <w:i/>
+                <w:iCs/>
+              </w:rPr>
+              <w:t xml:space="preserve"> in </w:t>
+            </w:r>
+            <w:proofErr w:type="spellStart"/>
+            <w:r>
+              <w:rPr>
+                <w:i/>
+                <w:iCs/>
+              </w:rPr>
+              <w:t>score_list</w:t>
+            </w:r>
+            <w:proofErr w:type="spellEnd"/>
+            <w:r>
+              <w:rPr>
+                <w:i/>
+                <w:iCs/>
+              </w:rPr>
+              <w:t>:</w:t>
+            </w:r>
+          </w:p>
+          <w:p>
+            <w:pPr>
+              <w:pStyle w:val="ListParagraph"/>
+              <w:rPr>
+                <w:i/>
+                <w:iCs/>
+              </w:rPr>
+            </w:pPr>
+            <w:r>
+              <w:rPr>
+                <w:i/>
+                <w:iCs/>
+              </w:rPr>
+              <w:t>    #Grade A if score is greater than 80</w:t>
+            </w:r>
+          </w:p>
+          <w:p>
+            <w:pPr>
+              <w:pStyle w:val="ListParagraph"/>
+              <w:rPr>
+                <w:i/>
+                <w:iCs/>
+              </w:rPr>
+            </w:pPr>
+            <w:r>
+              <w:rPr>
+                <w:i/>
+                <w:iCs/>
+              </w:rPr>
+              <w:t xml:space="preserve">    if </w:t>
+            </w:r>
+            <w:proofErr w:type="spellStart"/>
+            <w:r>
+              <w:rPr>
+                <w:i/>
+                <w:iCs/>
+              </w:rPr>
+              <w:t>student_score</w:t>
+            </w:r>
+            <w:proofErr w:type="spellEnd"/>
+            <w:r>
+              <w:rPr>
+                <w:i/>
+                <w:iCs/>
+              </w:rPr>
+              <w:t xml:space="preserve"> &gt;80:</w:t>
+            </w:r>
+          </w:p>
+          <w:p>
+            <w:pPr>
+              <w:pStyle w:val="ListParagraph"/>
+              <w:rPr>
+                <w:i/>
+                <w:iCs/>
+              </w:rPr>
+            </w:pPr>
+            <w:r>
+              <w:rPr>
+                <w:i/>
+                <w:iCs/>
+              </w:rPr>
+              <w:t xml:space="preserve">        </w:t>
+            </w:r>
+            <w:proofErr w:type="gramStart"/>
+            <w:r>
+              <w:rPr>
+                <w:i/>
+                <w:iCs/>
+              </w:rPr>
+              <w:t>print(</w:t>
+            </w:r>
+            <w:proofErr w:type="spellStart"/>
+            <w:proofErr w:type="gramEnd"/>
+            <w:r>
+              <w:rPr>
+                <w:i/>
+                <w:iCs/>
+              </w:rPr>
+              <w:t>f'score</w:t>
+            </w:r>
+            <w:proofErr w:type="spellEnd"/>
+            <w:r>
+              <w:rPr>
+                <w:i/>
+                <w:iCs/>
+              </w:rPr>
+              <w:t>: {</w:t>
+            </w:r>
+            <w:proofErr w:type="spellStart"/>
+            <w:r>
+              <w:rPr>
+                <w:i/>
+                <w:iCs/>
+              </w:rPr>
+              <w:t>student_score</w:t>
+            </w:r>
+            <w:proofErr w:type="spellEnd"/>
+            <w:r>
+              <w:rPr>
+                <w:i/>
+                <w:iCs/>
+              </w:rPr>
+              <w:t>}  grade A')</w:t>
+            </w:r>
+          </w:p>
+          <w:p>
+            <w:pPr>
+              <w:pStyle w:val="ListParagraph"/>
+              <w:rPr>
+                <w:i/>
+                <w:iCs/>
+              </w:rPr>
+            </w:pPr>
+          </w:p>
+          <w:p>
+            <w:pPr>
+              <w:pStyle w:val="ListParagraph"/>
+              <w:rPr>
+                <w:i/>
+                <w:iCs/>
+              </w:rPr>
+            </w:pPr>
+            <w:r>
+              <w:rPr>
+                <w:i/>
+                <w:iCs/>
+              </w:rPr>
+              <w:t>    #Grade B if score is between 70 and 80</w:t>
+            </w:r>
+          </w:p>
+          <w:p>
+            <w:pPr>
+              <w:pStyle w:val="ListParagraph"/>
+              <w:rPr>
+                <w:i/>
+                <w:iCs/>
+              </w:rPr>
+            </w:pPr>
+            <w:r>
+              <w:rPr>
+                <w:i/>
+                <w:iCs/>
+              </w:rPr>
+              <w:t xml:space="preserve">    </w:t>
+            </w:r>
+            <w:proofErr w:type="spellStart"/>
+            <w:r>
+              <w:rPr>
+                <w:i/>
+                <w:iCs/>
+              </w:rPr>
               <w:t>elif</w:t>
             </w:r>
             <w:proofErr w:type="spellEnd"/>
             <w:r>
-              <w:t xml:space="preserve"> construct to determine the grades based on the following criteria: score&gt;80 is grade A, score between 70 and 80 is grade B, score between 60 and 70 is grade C, score between 50 and 60 is grade D and score less than 50 is grade D. Use any loop of your choice. Student must provide a flowchart for this program</w:t>
-            </w:r>
-          </w:p>
-          <w:p/>
-          <w:p>
-            <w:pPr>
-              <w:pStyle w:val="Heading2"/>
-            </w:pPr>
-            <w:r>
-              <w:t>Python Code:</w:t>
-            </w:r>
-          </w:p>
-          <w:p>
-            <w:r>
-              <w:t>Assignment_2</w:t>
-            </w:r>
-            <w:r>
-              <w:t>B</w:t>
-            </w:r>
-            <w:r>
-              <w:t>.py</w:t>
-            </w:r>
-          </w:p>
-          <w:p>
-            <w:pPr>
-              <w:pStyle w:val="ListParagraph"/>
-              <w:rPr>
-                <w:lang w:val="en-US"/>
-              </w:rPr>
-            </w:pPr>
-          </w:p>
-          <w:p>
-            <w:pPr>
-              <w:pStyle w:val="ListParagraph"/>
-              <w:rPr>
-                <w:i/>
-                <w:iCs/>
-              </w:rPr>
-            </w:pPr>
-          </w:p>
-          <w:p>
-            <w:pPr>
-              <w:pStyle w:val="ListParagraph"/>
-              <w:rPr>
-                <w:i/>
-                <w:iCs/>
-              </w:rPr>
-            </w:pPr>
-            <w:r>
-              <w:rPr>
-                <w:i/>
-                <w:iCs/>
-              </w:rPr>
-              <w:t>#Providing a list of scores of each student</w:t>
-            </w:r>
-          </w:p>
-          <w:p>
-            <w:pPr>
-              <w:pStyle w:val="ListParagraph"/>
-              <w:rPr>
-                <w:i/>
-                <w:iCs/>
-              </w:rPr>
-            </w:pPr>
+              <w:rPr>
+                <w:i/>
+                <w:iCs/>
+              </w:rPr>
+              <w:t xml:space="preserve"> </w:t>
+            </w:r>
             <w:proofErr w:type="spellStart"/>
             <w:r>
               <w:rPr>
                 <w:i/>
                 <w:iCs/>
               </w:rPr>
-              <w:t>score_list</w:t>
+              <w:t>student_score</w:t>
             </w:r>
             <w:proofErr w:type="spellEnd"/>
             <w:r>
@@ -3756,39 +5070,7 @@
                 <w:i/>
                 <w:iCs/>
               </w:rPr>
-              <w:t xml:space="preserve"> = [50, 76, 98, 21, 54, 87, 66, 45, 78, 96]</w:t>
-            </w:r>
-          </w:p>
-          <w:p>
-            <w:pPr>
-              <w:pStyle w:val="ListParagraph"/>
-              <w:rPr>
-                <w:i/>
-                <w:iCs/>
-              </w:rPr>
-            </w:pPr>
-            <w:r>
-              <w:rPr>
-                <w:i/>
-                <w:iCs/>
-              </w:rPr>
-              <w:t>#For loop to go through the entire score list</w:t>
-            </w:r>
-          </w:p>
-          <w:p>
-            <w:pPr>
-              <w:pStyle w:val="ListParagraph"/>
-              <w:rPr>
-                <w:i/>
-                <w:iCs/>
-              </w:rPr>
-            </w:pPr>
-            <w:r>
-              <w:rPr>
-                <w:i/>
-                <w:iCs/>
-              </w:rPr>
-              <w:t xml:space="preserve">for </w:t>
+              <w:t xml:space="preserve"> &gt;= 70 and </w:t>
             </w:r>
             <w:proofErr w:type="spellStart"/>
             <w:r>
@@ -3804,15 +5086,40 @@
                 <w:i/>
                 <w:iCs/>
               </w:rPr>
-              <w:t xml:space="preserve"> in </w:t>
+              <w:t xml:space="preserve"> &lt;= 80:</w:t>
+            </w:r>
+          </w:p>
+          <w:p>
+            <w:pPr>
+              <w:pStyle w:val="ListParagraph"/>
+              <w:rPr>
+                <w:i/>
+                <w:iCs/>
+              </w:rPr>
+            </w:pPr>
+            <w:r>
+              <w:rPr>
+                <w:i/>
+                <w:iCs/>
+              </w:rPr>
+              <w:t xml:space="preserve">        </w:t>
+            </w:r>
+            <w:proofErr w:type="gramStart"/>
+            <w:r>
+              <w:rPr>
+                <w:i/>
+                <w:iCs/>
+              </w:rPr>
+              <w:t>print(</w:t>
             </w:r>
             <w:proofErr w:type="spellStart"/>
-            <w:r>
-              <w:rPr>
-                <w:i/>
-                <w:iCs/>
-              </w:rPr>
-              <w:t>score_list</w:t>
+            <w:proofErr w:type="gramEnd"/>
+            <w:r>
+              <w:rPr>
+                <w:i/>
+                <w:iCs/>
+              </w:rPr>
+              <w:t>f'score</w:t>
             </w:r>
             <w:proofErr w:type="spellEnd"/>
             <w:r>
@@ -3820,39 +5127,7 @@
                 <w:i/>
                 <w:iCs/>
               </w:rPr>
-              <w:t>:</w:t>
-            </w:r>
-          </w:p>
-          <w:p>
-            <w:pPr>
-              <w:pStyle w:val="ListParagraph"/>
-              <w:rPr>
-                <w:i/>
-                <w:iCs/>
-              </w:rPr>
-            </w:pPr>
-            <w:r>
-              <w:rPr>
-                <w:i/>
-                <w:iCs/>
-              </w:rPr>
-              <w:t>    #Grade A if score is greater than 80</w:t>
-            </w:r>
-          </w:p>
-          <w:p>
-            <w:pPr>
-              <w:pStyle w:val="ListParagraph"/>
-              <w:rPr>
-                <w:i/>
-                <w:iCs/>
-              </w:rPr>
-            </w:pPr>
-            <w:r>
-              <w:rPr>
-                <w:i/>
-                <w:iCs/>
-              </w:rPr>
-              <w:t xml:space="preserve">    if </w:t>
+              <w:t>: {</w:t>
             </w:r>
             <w:proofErr w:type="spellStart"/>
             <w:r>
@@ -3868,23 +5143,48 @@
                 <w:i/>
                 <w:iCs/>
               </w:rPr>
-              <w:t xml:space="preserve"> &gt;80:</w:t>
-            </w:r>
-          </w:p>
-          <w:p>
-            <w:pPr>
-              <w:pStyle w:val="ListParagraph"/>
-              <w:rPr>
-                <w:i/>
-                <w:iCs/>
-              </w:rPr>
-            </w:pPr>
-            <w:r>
-              <w:rPr>
-                <w:i/>
-                <w:iCs/>
-              </w:rPr>
-              <w:t>        print(</w:t>
+              <w:t>}  grade B')</w:t>
+            </w:r>
+          </w:p>
+          <w:p>
+            <w:pPr>
+              <w:pStyle w:val="ListParagraph"/>
+              <w:rPr>
+                <w:i/>
+                <w:iCs/>
+              </w:rPr>
+            </w:pPr>
+          </w:p>
+          <w:p>
+            <w:pPr>
+              <w:pStyle w:val="ListParagraph"/>
+              <w:rPr>
+                <w:i/>
+                <w:iCs/>
+              </w:rPr>
+            </w:pPr>
+            <w:r>
+              <w:rPr>
+                <w:i/>
+                <w:iCs/>
+              </w:rPr>
+              <w:t>    #Grade C if score is between 60 and 69</w:t>
+            </w:r>
+          </w:p>
+          <w:p>
+            <w:pPr>
+              <w:pStyle w:val="ListParagraph"/>
+              <w:rPr>
+                <w:i/>
+                <w:iCs/>
+              </w:rPr>
+            </w:pPr>
+            <w:r>
+              <w:rPr>
+                <w:i/>
+                <w:iCs/>
+              </w:rPr>
+              <w:t xml:space="preserve">    </w:t>
             </w:r>
             <w:proofErr w:type="spellStart"/>
             <w:r>
@@ -3892,6 +5192,79 @@
                 <w:i/>
                 <w:iCs/>
               </w:rPr>
+              <w:t>elif</w:t>
+            </w:r>
+            <w:proofErr w:type="spellEnd"/>
+            <w:r>
+              <w:rPr>
+                <w:i/>
+                <w:iCs/>
+              </w:rPr>
+              <w:t xml:space="preserve"> </w:t>
+            </w:r>
+            <w:proofErr w:type="spellStart"/>
+            <w:r>
+              <w:rPr>
+                <w:i/>
+                <w:iCs/>
+              </w:rPr>
+              <w:t>student_score</w:t>
+            </w:r>
+            <w:proofErr w:type="spellEnd"/>
+            <w:r>
+              <w:rPr>
+                <w:i/>
+                <w:iCs/>
+              </w:rPr>
+              <w:t xml:space="preserve"> &gt;= 60 and </w:t>
+            </w:r>
+            <w:proofErr w:type="spellStart"/>
+            <w:r>
+              <w:rPr>
+                <w:i/>
+                <w:iCs/>
+              </w:rPr>
+              <w:t>student_score</w:t>
+            </w:r>
+            <w:proofErr w:type="spellEnd"/>
+            <w:r>
+              <w:rPr>
+                <w:i/>
+                <w:iCs/>
+              </w:rPr>
+              <w:t xml:space="preserve"> &lt; 70:</w:t>
+            </w:r>
+          </w:p>
+          <w:p>
+            <w:pPr>
+              <w:pStyle w:val="ListParagraph"/>
+              <w:rPr>
+                <w:i/>
+                <w:iCs/>
+              </w:rPr>
+            </w:pPr>
+            <w:r>
+              <w:rPr>
+                <w:i/>
+                <w:iCs/>
+              </w:rPr>
+              <w:t xml:space="preserve">        </w:t>
+            </w:r>
+            <w:proofErr w:type="gramStart"/>
+            <w:r>
+              <w:rPr>
+                <w:i/>
+                <w:iCs/>
+              </w:rPr>
+              <w:t>print(</w:t>
+            </w:r>
+            <w:proofErr w:type="spellStart"/>
+            <w:proofErr w:type="gramEnd"/>
+            <w:r>
+              <w:rPr>
+                <w:i/>
+                <w:iCs/>
+              </w:rPr>
               <w:t>f'score</w:t>
             </w:r>
             <w:proofErr w:type="spellEnd"/>
@@ -3916,32 +5289,32 @@
                 <w:i/>
                 <w:iCs/>
               </w:rPr>
-              <w:t>}  grade A')</w:t>
-            </w:r>
-          </w:p>
-          <w:p>
-            <w:pPr>
-              <w:pStyle w:val="ListParagraph"/>
-              <w:rPr>
-                <w:i/>
-                <w:iCs/>
-              </w:rPr>
-            </w:pPr>
-          </w:p>
-          <w:p>
-            <w:pPr>
-              <w:pStyle w:val="ListParagraph"/>
-              <w:rPr>
-                <w:i/>
-                <w:iCs/>
-              </w:rPr>
-            </w:pPr>
-            <w:r>
-              <w:rPr>
-                <w:i/>
-                <w:iCs/>
-              </w:rPr>
-              <w:t>    #Grade B if score is between 70 and 80</w:t>
+              <w:t>}  grade C')</w:t>
+            </w:r>
+          </w:p>
+          <w:p>
+            <w:pPr>
+              <w:pStyle w:val="ListParagraph"/>
+              <w:rPr>
+                <w:i/>
+                <w:iCs/>
+              </w:rPr>
+            </w:pPr>
+          </w:p>
+          <w:p>
+            <w:pPr>
+              <w:pStyle w:val="ListParagraph"/>
+              <w:rPr>
+                <w:i/>
+                <w:iCs/>
+              </w:rPr>
+            </w:pPr>
+            <w:r>
+              <w:rPr>
+                <w:i/>
+                <w:iCs/>
+              </w:rPr>
+              <w:t>    #Grade D if score is between 50 and 59</w:t>
             </w:r>
           </w:p>
           <w:p>
@@ -3989,7 +5362,7 @@
                 <w:i/>
                 <w:iCs/>
               </w:rPr>
-              <w:t xml:space="preserve"> &gt;= 70 and </w:t>
+              <w:t xml:space="preserve"> &gt;= 50 and </w:t>
             </w:r>
             <w:proofErr w:type="spellStart"/>
             <w:r>
@@ -4005,25 +5378,34 @@
                 <w:i/>
                 <w:iCs/>
               </w:rPr>
-              <w:t xml:space="preserve"> &lt;= 80:</w:t>
-            </w:r>
-          </w:p>
-          <w:p>
-            <w:pPr>
-              <w:pStyle w:val="ListParagraph"/>
-              <w:rPr>
-                <w:i/>
-                <w:iCs/>
-              </w:rPr>
-            </w:pPr>
-            <w:r>
-              <w:rPr>
-                <w:i/>
-                <w:iCs/>
-              </w:rPr>
-              <w:t>        print(</w:t>
+              <w:t xml:space="preserve"> &lt; 60:</w:t>
+            </w:r>
+          </w:p>
+          <w:p>
+            <w:pPr>
+              <w:pStyle w:val="ListParagraph"/>
+              <w:rPr>
+                <w:i/>
+                <w:iCs/>
+              </w:rPr>
+            </w:pPr>
+            <w:r>
+              <w:rPr>
+                <w:i/>
+                <w:iCs/>
+              </w:rPr>
+              <w:t xml:space="preserve">        </w:t>
+            </w:r>
+            <w:proofErr w:type="gramStart"/>
+            <w:r>
+              <w:rPr>
+                <w:i/>
+                <w:iCs/>
+              </w:rPr>
+              <w:t>print(</w:t>
             </w:r>
             <w:proofErr w:type="spellStart"/>
+            <w:proofErr w:type="gramEnd"/>
             <w:r>
               <w:rPr>
                 <w:i/>
@@ -4053,340 +5435,75 @@
                 <w:i/>
                 <w:iCs/>
               </w:rPr>
-              <w:t>}  grade B')</w:t>
-            </w:r>
-          </w:p>
-          <w:p>
-            <w:pPr>
-              <w:pStyle w:val="ListParagraph"/>
-              <w:rPr>
-                <w:i/>
-                <w:iCs/>
-              </w:rPr>
-            </w:pPr>
-          </w:p>
-          <w:p>
-            <w:pPr>
-              <w:pStyle w:val="ListParagraph"/>
-              <w:rPr>
-                <w:i/>
-                <w:iCs/>
-              </w:rPr>
-            </w:pPr>
-            <w:r>
-              <w:rPr>
-                <w:i/>
-                <w:iCs/>
-              </w:rPr>
-              <w:t>    #Grade C if score is between 60 and 69</w:t>
-            </w:r>
-          </w:p>
-          <w:p>
-            <w:pPr>
-              <w:pStyle w:val="ListParagraph"/>
-              <w:rPr>
-                <w:i/>
-                <w:iCs/>
-              </w:rPr>
-            </w:pPr>
-            <w:r>
-              <w:rPr>
-                <w:i/>
-                <w:iCs/>
-              </w:rPr>
-              <w:t xml:space="preserve">    </w:t>
+              <w:t>}  grade D')</w:t>
+            </w:r>
+          </w:p>
+          <w:p>
+            <w:pPr>
+              <w:pStyle w:val="ListParagraph"/>
+              <w:rPr>
+                <w:i/>
+                <w:iCs/>
+              </w:rPr>
+            </w:pPr>
+          </w:p>
+          <w:p>
+            <w:pPr>
+              <w:pStyle w:val="ListParagraph"/>
+              <w:rPr>
+                <w:i/>
+                <w:iCs/>
+              </w:rPr>
+            </w:pPr>
+            <w:r>
+              <w:rPr>
+                <w:i/>
+                <w:iCs/>
+              </w:rPr>
+              <w:t>    #Grade D if less than 50</w:t>
+            </w:r>
+          </w:p>
+          <w:p>
+            <w:pPr>
+              <w:pStyle w:val="ListParagraph"/>
+              <w:rPr>
+                <w:i/>
+                <w:iCs/>
+              </w:rPr>
+            </w:pPr>
+            <w:r>
+              <w:rPr>
+                <w:i/>
+                <w:iCs/>
+              </w:rPr>
+              <w:t>    else:</w:t>
+            </w:r>
+          </w:p>
+          <w:p>
+            <w:pPr>
+              <w:pStyle w:val="ListParagraph"/>
+              <w:rPr>
+                <w:i/>
+                <w:iCs/>
+              </w:rPr>
+            </w:pPr>
+            <w:r>
+              <w:rPr>
+                <w:i/>
+                <w:iCs/>
+              </w:rPr>
+              <w:t xml:space="preserve">        </w:t>
+            </w:r>
+            <w:proofErr w:type="gramStart"/>
+            <w:r>
+              <w:rPr>
+                <w:i/>
+                <w:iCs/>
+              </w:rPr>
+              <w:t>print(</w:t>
             </w:r>
             <w:proofErr w:type="spellStart"/>
-            <w:r>
-              <w:rPr>
-                <w:i/>
-                <w:iCs/>
-              </w:rPr>
-              <w:t>elif</w:t>
-            </w:r>
-            <w:proofErr w:type="spellEnd"/>
-            <w:r>
-              <w:rPr>
-                <w:i/>
-                <w:iCs/>
-              </w:rPr>
-              <w:t xml:space="preserve"> </w:t>
-            </w:r>
-            <w:proofErr w:type="spellStart"/>
-            <w:r>
-              <w:rPr>
-                <w:i/>
-                <w:iCs/>
-              </w:rPr>
-              <w:t>student_score</w:t>
-            </w:r>
-            <w:proofErr w:type="spellEnd"/>
-            <w:r>
-              <w:rPr>
-                <w:i/>
-                <w:iCs/>
-              </w:rPr>
-              <w:t xml:space="preserve"> &gt;= 60 and </w:t>
-            </w:r>
-            <w:proofErr w:type="spellStart"/>
-            <w:r>
-              <w:rPr>
-                <w:i/>
-                <w:iCs/>
-              </w:rPr>
-              <w:t>student_score</w:t>
-            </w:r>
-            <w:proofErr w:type="spellEnd"/>
-            <w:r>
-              <w:rPr>
-                <w:i/>
-                <w:iCs/>
-              </w:rPr>
-              <w:t xml:space="preserve"> &lt; 70:</w:t>
-            </w:r>
-          </w:p>
-          <w:p>
-            <w:pPr>
-              <w:pStyle w:val="ListParagraph"/>
-              <w:rPr>
-                <w:i/>
-                <w:iCs/>
-              </w:rPr>
-            </w:pPr>
-            <w:r>
-              <w:rPr>
-                <w:i/>
-                <w:iCs/>
-              </w:rPr>
-              <w:t>        print(</w:t>
-            </w:r>
-            <w:proofErr w:type="spellStart"/>
-            <w:r>
-              <w:rPr>
-                <w:i/>
-                <w:iCs/>
-              </w:rPr>
-              <w:t>f'score</w:t>
-            </w:r>
-            <w:proofErr w:type="spellEnd"/>
-            <w:r>
-              <w:rPr>
-                <w:i/>
-                <w:iCs/>
-              </w:rPr>
-              <w:t>: {</w:t>
-            </w:r>
-            <w:proofErr w:type="spellStart"/>
-            <w:r>
-              <w:rPr>
-                <w:i/>
-                <w:iCs/>
-              </w:rPr>
-              <w:t>student_score</w:t>
-            </w:r>
-            <w:proofErr w:type="spellEnd"/>
-            <w:r>
-              <w:rPr>
-                <w:i/>
-                <w:iCs/>
-              </w:rPr>
-              <w:t>}  grade C')</w:t>
-            </w:r>
-          </w:p>
-          <w:p>
-            <w:pPr>
-              <w:pStyle w:val="ListParagraph"/>
-              <w:rPr>
-                <w:i/>
-                <w:iCs/>
-              </w:rPr>
-            </w:pPr>
-          </w:p>
-          <w:p>
-            <w:pPr>
-              <w:pStyle w:val="ListParagraph"/>
-              <w:rPr>
-                <w:i/>
-                <w:iCs/>
-              </w:rPr>
-            </w:pPr>
-            <w:r>
-              <w:rPr>
-                <w:i/>
-                <w:iCs/>
-              </w:rPr>
-              <w:t>    #Grade D if score is between 50 and 59</w:t>
-            </w:r>
-          </w:p>
-          <w:p>
-            <w:pPr>
-              <w:pStyle w:val="ListParagraph"/>
-              <w:rPr>
-                <w:i/>
-                <w:iCs/>
-              </w:rPr>
-            </w:pPr>
-            <w:r>
-              <w:rPr>
-                <w:i/>
-                <w:iCs/>
-              </w:rPr>
-              <w:t xml:space="preserve">    </w:t>
-            </w:r>
-            <w:proofErr w:type="spellStart"/>
-            <w:r>
-              <w:rPr>
-                <w:i/>
-                <w:iCs/>
-              </w:rPr>
-              <w:t>elif</w:t>
-            </w:r>
-            <w:proofErr w:type="spellEnd"/>
-            <w:r>
-              <w:rPr>
-                <w:i/>
-                <w:iCs/>
-              </w:rPr>
-              <w:t xml:space="preserve"> </w:t>
-            </w:r>
-            <w:proofErr w:type="spellStart"/>
-            <w:r>
-              <w:rPr>
-                <w:i/>
-                <w:iCs/>
-              </w:rPr>
-              <w:t>student_score</w:t>
-            </w:r>
-            <w:proofErr w:type="spellEnd"/>
-            <w:r>
-              <w:rPr>
-                <w:i/>
-                <w:iCs/>
-              </w:rPr>
-              <w:t xml:space="preserve"> &gt;= 50 and </w:t>
-            </w:r>
-            <w:proofErr w:type="spellStart"/>
-            <w:r>
-              <w:rPr>
-                <w:i/>
-                <w:iCs/>
-              </w:rPr>
-              <w:t>student_score</w:t>
-            </w:r>
-            <w:proofErr w:type="spellEnd"/>
-            <w:r>
-              <w:rPr>
-                <w:i/>
-                <w:iCs/>
-              </w:rPr>
-              <w:t xml:space="preserve"> &lt; 60:</w:t>
-            </w:r>
-          </w:p>
-          <w:p>
-            <w:pPr>
-              <w:pStyle w:val="ListParagraph"/>
-              <w:rPr>
-                <w:i/>
-                <w:iCs/>
-              </w:rPr>
-            </w:pPr>
-            <w:r>
-              <w:rPr>
-                <w:i/>
-                <w:iCs/>
-              </w:rPr>
-              <w:t>        print(</w:t>
-            </w:r>
-            <w:proofErr w:type="spellStart"/>
-            <w:r>
-              <w:rPr>
-                <w:i/>
-                <w:iCs/>
-              </w:rPr>
-              <w:t>f'score</w:t>
-            </w:r>
-            <w:proofErr w:type="spellEnd"/>
-            <w:r>
-              <w:rPr>
-                <w:i/>
-                <w:iCs/>
-              </w:rPr>
-              <w:t>: {</w:t>
-            </w:r>
-            <w:proofErr w:type="spellStart"/>
-            <w:r>
-              <w:rPr>
-                <w:i/>
-                <w:iCs/>
-              </w:rPr>
-              <w:t>student_score</w:t>
-            </w:r>
-            <w:proofErr w:type="spellEnd"/>
-            <w:r>
-              <w:rPr>
-                <w:i/>
-                <w:iCs/>
-              </w:rPr>
-              <w:t>}  grade D')</w:t>
-            </w:r>
-          </w:p>
-          <w:p>
-            <w:pPr>
-              <w:pStyle w:val="ListParagraph"/>
-              <w:rPr>
-                <w:i/>
-                <w:iCs/>
-              </w:rPr>
-            </w:pPr>
-          </w:p>
-          <w:p>
-            <w:pPr>
-              <w:pStyle w:val="ListParagraph"/>
-              <w:rPr>
-                <w:i/>
-                <w:iCs/>
-              </w:rPr>
-            </w:pPr>
-            <w:r>
-              <w:rPr>
-                <w:i/>
-                <w:iCs/>
-              </w:rPr>
-              <w:t>    #Grade D if less than 50</w:t>
-            </w:r>
-          </w:p>
-          <w:p>
-            <w:pPr>
-              <w:pStyle w:val="ListParagraph"/>
-              <w:rPr>
-                <w:i/>
-                <w:iCs/>
-              </w:rPr>
-            </w:pPr>
-            <w:r>
-              <w:rPr>
-                <w:i/>
-                <w:iCs/>
-              </w:rPr>
-              <w:t>    else:</w:t>
-            </w:r>
-          </w:p>
-          <w:p>
-            <w:pPr>
-              <w:pStyle w:val="ListParagraph"/>
-              <w:rPr>
-                <w:i/>
-                <w:iCs/>
-              </w:rPr>
-            </w:pPr>
-            <w:r>
-              <w:rPr>
-                <w:i/>
-                <w:iCs/>
-              </w:rPr>
-              <w:t>        print(</w:t>
-            </w:r>
-            <w:proofErr w:type="spellStart"/>
+            <w:proofErr w:type="gramEnd"/>
             <w:r>
               <w:rPr>
                 <w:i/>
@@ -4458,7 +5575,6 @@
                 <w:szCs w:val="24"/>
                 <w14:ligatures w14:val="standardContextual"/>
               </w:rPr>
-              <w:lastRenderedPageBreak/>
               <w:br/>
             </w:r>
             <w:r>
@@ -4524,7 +5640,7 @@
                           <pic:cNvPicPr/>
                         </pic:nvPicPr>
                         <pic:blipFill>
-                          <a:blip r:embed="rId18"/>
+                          <a:blip r:embed="rId21"/>
                           <a:stretch>
                             <a:fillRect/>
                           </a:stretch>
@@ -4614,7 +5730,7 @@
                           <pic:cNvPicPr/>
                         </pic:nvPicPr>
                         <pic:blipFill>
-                          <a:blip r:embed="rId19"/>
+                          <a:blip r:embed="rId22"/>
                           <a:stretch>
                             <a:fillRect/>
                           </a:stretch>
@@ -4650,7 +5766,7 @@
                 <w14:ligatures w14:val="standardContextual"/>
               </w:rPr>
             </w:pPr>
-            <w:hyperlink r:id="rId20" w:history="1">
+            <w:hyperlink r:id="rId23" w:history="1">
               <w:r>
                 <w:rPr>
                   <w:rStyle w:val="Hyperlink"/>
@@ -4706,36 +5822,36 @@
             </w:pPr>
             <w:bookmarkStart w:id="4" w:name="_Toc190647727"/>
             <w:r>
+              <w:t>Flowchart (if applicable):</w:t>
+            </w:r>
+            <w:bookmarkEnd w:id="4"/>
+          </w:p>
+          <w:p>
+            <w:pPr>
+              <w:pStyle w:val="Content"/>
+            </w:pPr>
+            <w:r>
+              <w:t xml:space="preserve">Draw a flowchart of your problem and give a title to your figure. For </w:t>
+            </w:r>
+            <w:r>
+              <w:t>example,</w:t>
+            </w:r>
+            <w:r>
+              <w:t xml:space="preserve"> your problem is to calculate average sales, then figure title would be “Fig1. Flowchart of average sales” </w:t>
+            </w:r>
+          </w:p>
+          <w:p>
+            <w:pPr>
+              <w:rPr>
+                <w:b w:val="0"/>
+              </w:rPr>
+            </w:pPr>
+            <w:r>
+              <w:rPr>
+                <w:b w:val="0"/>
+                <w:noProof/>
+              </w:rPr>
               <w:lastRenderedPageBreak/>
-              <w:t>Flowchart (if applicable):</w:t>
-            </w:r>
-            <w:bookmarkEnd w:id="4"/>
-          </w:p>
-          <w:p>
-            <w:pPr>
-              <w:pStyle w:val="Content"/>
-            </w:pPr>
-            <w:r>
-              <w:t xml:space="preserve">Draw a flowchart of your problem and give a title to your figure. For </w:t>
-            </w:r>
-            <w:r>
-              <w:t>example,</w:t>
-            </w:r>
-            <w:r>
-              <w:t xml:space="preserve"> your problem is to calculate average sales, then figure title would be “Fig1. Flowchart of average sales” </w:t>
-            </w:r>
-          </w:p>
-          <w:p>
-            <w:pPr>
-              <w:rPr>
-                <w:b w:val="0"/>
-              </w:rPr>
-            </w:pPr>
-            <w:r>
-              <w:rPr>
-                <w:b w:val="0"/>
-                <w:noProof/>
-              </w:rPr>
               <mc:AlternateContent>
                 <mc:Choice Requires="wps">
                   <w:drawing>
@@ -4802,7 +5918,7 @@
                                                 <pic:cNvPicPr/>
                                               </pic:nvPicPr>
                                               <pic:blipFill>
-                                                <a:blip r:embed="rId21"/>
+                                                <a:blip r:embed="rId24"/>
                                                 <a:stretch>
                                                   <a:fillRect/>
                                                 </a:stretch>
@@ -4865,7 +5981,7 @@
                                                 <pic:cNvPicPr/>
                                               </pic:nvPicPr>
                                               <pic:blipFill>
-                                                <a:blip r:embed="rId22"/>
+                                                <a:blip r:embed="rId25"/>
                                                 <a:stretch>
                                                   <a:fillRect/>
                                                 </a:stretch>
@@ -4938,7 +6054,7 @@
                                           <pic:cNvPicPr/>
                                         </pic:nvPicPr>
                                         <pic:blipFill>
-                                          <a:blip r:embed="rId21"/>
+                                          <a:blip r:embed="rId24"/>
                                           <a:stretch>
                                             <a:fillRect/>
                                           </a:stretch>
@@ -5001,7 +6117,7 @@
                                           <pic:cNvPicPr/>
                                         </pic:nvPicPr>
                                         <pic:blipFill>
-                                          <a:blip r:embed="rId22"/>
+                                          <a:blip r:embed="rId25"/>
                                           <a:stretch>
                                             <a:fillRect/>
                                           </a:stretch>
@@ -5233,81 +6349,939 @@
             </w:pPr>
             <w:bookmarkStart w:id="5" w:name="_Toc190647728"/>
             <w:r>
+              <w:t>Python Code</w:t>
+            </w:r>
+            <w:r>
+              <w:t>:</w:t>
+            </w:r>
+            <w:bookmarkEnd w:id="5"/>
+          </w:p>
+          <w:p>
+            <w:pPr>
+              <w:rPr>
+                <w:b w:val="0"/>
+              </w:rPr>
+            </w:pPr>
+            <w:r>
+              <w:rPr>
+                <w:b w:val="0"/>
+              </w:rPr>
+              <w:t>MyGame.py</w:t>
+            </w:r>
+          </w:p>
+          <w:p>
+            <w:pPr>
+              <w:rPr>
+                <w:b w:val="0"/>
+              </w:rPr>
+            </w:pPr>
+            <w:r>
+              <w:rPr>
+                <w:b w:val="0"/>
+              </w:rPr>
+              <w:t xml:space="preserve">import random </w:t>
+            </w:r>
+            <w:r>
+              <w:rPr>
+                <w:b w:val="0"/>
+                <w:i/>
+                <w:iCs/>
+              </w:rPr>
+              <w:t xml:space="preserve">#importing </w:t>
+            </w:r>
+            <w:proofErr w:type="gramStart"/>
+            <w:r>
+              <w:rPr>
+                <w:b w:val="0"/>
+                <w:i/>
+                <w:iCs/>
+              </w:rPr>
+              <w:t>random</w:t>
+            </w:r>
+            <w:proofErr w:type="gramEnd"/>
+            <w:r>
+              <w:rPr>
+                <w:b w:val="0"/>
+                <w:i/>
+                <w:iCs/>
+              </w:rPr>
+              <w:t xml:space="preserve"> from the general library</w:t>
+            </w:r>
+          </w:p>
+          <w:p>
+            <w:pPr>
+              <w:rPr>
+                <w:b w:val="0"/>
+              </w:rPr>
+            </w:pPr>
+          </w:p>
+          <w:p>
+            <w:pPr>
+              <w:rPr>
+                <w:b w:val="0"/>
+              </w:rPr>
+            </w:pPr>
+            <w:r>
+              <w:rPr>
+                <w:b w:val="0"/>
+              </w:rPr>
+              <w:t xml:space="preserve">class </w:t>
+            </w:r>
+            <w:proofErr w:type="spellStart"/>
+            <w:proofErr w:type="gramStart"/>
+            <w:r>
+              <w:rPr>
+                <w:b w:val="0"/>
+              </w:rPr>
+              <w:t>MyGame</w:t>
+            </w:r>
+            <w:proofErr w:type="spellEnd"/>
+            <w:r>
+              <w:rPr>
+                <w:b w:val="0"/>
+              </w:rPr>
+              <w:t>(</w:t>
+            </w:r>
+            <w:proofErr w:type="gramEnd"/>
+            <w:r>
+              <w:rPr>
+                <w:b w:val="0"/>
+              </w:rPr>
+              <w:t>):</w:t>
+            </w:r>
+          </w:p>
+          <w:p>
+            <w:pPr>
+              <w:rPr>
+                <w:b w:val="0"/>
+              </w:rPr>
+            </w:pPr>
+            <w:r>
+              <w:rPr>
+                <w:b w:val="0"/>
+              </w:rPr>
+              <w:t xml:space="preserve">    </w:t>
+            </w:r>
+          </w:p>
+          <w:p>
+            <w:pPr>
+              <w:rPr>
+                <w:b w:val="0"/>
+              </w:rPr>
+            </w:pPr>
+            <w:r>
+              <w:rPr>
+                <w:b w:val="0"/>
+              </w:rPr>
+              <w:t xml:space="preserve">    </w:t>
+            </w:r>
+            <w:r>
+              <w:rPr>
+                <w:b w:val="0"/>
+                <w:i/>
+                <w:iCs/>
+              </w:rPr>
+              <w:t>#Printing welcome and taking input for each player's name</w:t>
+            </w:r>
+          </w:p>
+          <w:p>
+            <w:pPr>
+              <w:rPr>
+                <w:b w:val="0"/>
+              </w:rPr>
+            </w:pPr>
+            <w:r>
+              <w:rPr>
+                <w:b w:val="0"/>
+              </w:rPr>
+              <w:t xml:space="preserve">    </w:t>
+            </w:r>
+            <w:proofErr w:type="gramStart"/>
+            <w:r>
+              <w:rPr>
+                <w:b w:val="0"/>
+              </w:rPr>
+              <w:t>print(</w:t>
+            </w:r>
+            <w:proofErr w:type="gramEnd"/>
+            <w:r>
+              <w:rPr>
+                <w:b w:val="0"/>
+              </w:rPr>
+              <w:t>"Welcome to my game")</w:t>
+            </w:r>
+          </w:p>
+          <w:p>
+            <w:pPr>
+              <w:rPr>
+                <w:b w:val="0"/>
+              </w:rPr>
+            </w:pPr>
+            <w:r>
+              <w:rPr>
+                <w:b w:val="0"/>
+              </w:rPr>
+              <w:t xml:space="preserve">    Player1 = </w:t>
+            </w:r>
+            <w:proofErr w:type="gramStart"/>
+            <w:r>
+              <w:rPr>
+                <w:b w:val="0"/>
+              </w:rPr>
+              <w:t>input(</w:t>
+            </w:r>
+            <w:proofErr w:type="gramEnd"/>
+            <w:r>
+              <w:rPr>
+                <w:b w:val="0"/>
+              </w:rPr>
+              <w:t>"Enter the name for Player 1: ")</w:t>
+            </w:r>
+          </w:p>
+          <w:p>
+            <w:pPr>
+              <w:rPr>
+                <w:b w:val="0"/>
+              </w:rPr>
+            </w:pPr>
+            <w:r>
+              <w:rPr>
+                <w:b w:val="0"/>
+              </w:rPr>
+              <w:t xml:space="preserve">    Player2 = </w:t>
+            </w:r>
+            <w:proofErr w:type="gramStart"/>
+            <w:r>
+              <w:rPr>
+                <w:b w:val="0"/>
+              </w:rPr>
+              <w:t>input(</w:t>
+            </w:r>
+            <w:proofErr w:type="gramEnd"/>
+            <w:r>
+              <w:rPr>
+                <w:b w:val="0"/>
+              </w:rPr>
+              <w:t>"Enter the name for Player 2: ")</w:t>
+            </w:r>
+          </w:p>
+          <w:p>
+            <w:pPr>
+              <w:rPr>
+                <w:b w:val="0"/>
+              </w:rPr>
+            </w:pPr>
+            <w:r>
+              <w:rPr>
+                <w:b w:val="0"/>
+              </w:rPr>
+              <w:t xml:space="preserve">    Player3 = </w:t>
+            </w:r>
+            <w:proofErr w:type="gramStart"/>
+            <w:r>
+              <w:rPr>
+                <w:b w:val="0"/>
+              </w:rPr>
+              <w:t>input(</w:t>
+            </w:r>
+            <w:proofErr w:type="gramEnd"/>
+            <w:r>
+              <w:rPr>
+                <w:b w:val="0"/>
+              </w:rPr>
+              <w:t>"Enter the name for Player 3: ")</w:t>
+            </w:r>
+          </w:p>
+          <w:p>
+            <w:pPr>
+              <w:rPr>
+                <w:b w:val="0"/>
+              </w:rPr>
+            </w:pPr>
+          </w:p>
+          <w:p>
+            <w:pPr>
+              <w:rPr>
+                <w:b w:val="0"/>
+              </w:rPr>
+            </w:pPr>
+            <w:r>
+              <w:rPr>
+                <w:b w:val="0"/>
+              </w:rPr>
+              <w:t xml:space="preserve">    </w:t>
+            </w:r>
+            <w:r>
+              <w:rPr>
+                <w:b w:val="0"/>
+                <w:i/>
+                <w:iCs/>
+              </w:rPr>
+              <w:t>#Taking input for first player and printing the first player's value</w:t>
+            </w:r>
+          </w:p>
+          <w:p>
+            <w:pPr>
+              <w:rPr>
+                <w:b w:val="0"/>
+              </w:rPr>
+            </w:pPr>
+            <w:r>
+              <w:rPr>
+                <w:b w:val="0"/>
+              </w:rPr>
+              <w:t xml:space="preserve">    </w:t>
+            </w:r>
+            <w:proofErr w:type="gramStart"/>
+            <w:r>
+              <w:rPr>
+                <w:b w:val="0"/>
+              </w:rPr>
+              <w:t>input(</w:t>
+            </w:r>
+            <w:proofErr w:type="gramEnd"/>
+            <w:r>
+              <w:rPr>
+                <w:b w:val="0"/>
+              </w:rPr>
+              <w:t>f'Player</w:t>
+            </w:r>
+            <w:proofErr w:type="gramStart"/>
+            <w:r>
+              <w:rPr>
+                <w:b w:val="0"/>
+              </w:rPr>
+              <w:t>1 ({</w:t>
+            </w:r>
+            <w:proofErr w:type="gramEnd"/>
+            <w:r>
+              <w:rPr>
+                <w:b w:val="0"/>
+              </w:rPr>
+              <w:t>Player1}): Please press enter to roll your dice')</w:t>
+            </w:r>
+          </w:p>
+          <w:p>
+            <w:pPr>
+              <w:rPr>
+                <w:b w:val="0"/>
+              </w:rPr>
+            </w:pPr>
+            <w:r>
+              <w:rPr>
+                <w:b w:val="0"/>
+              </w:rPr>
+              <w:t xml:space="preserve">    Player1_dicevalue = </w:t>
+            </w:r>
+            <w:proofErr w:type="spellStart"/>
+            <w:proofErr w:type="gramStart"/>
+            <w:r>
+              <w:rPr>
+                <w:b w:val="0"/>
+              </w:rPr>
+              <w:t>random.randint</w:t>
+            </w:r>
+            <w:proofErr w:type="spellEnd"/>
+            <w:proofErr w:type="gramEnd"/>
+            <w:r>
+              <w:rPr>
+                <w:b w:val="0"/>
+              </w:rPr>
+              <w:t>(1, 6)</w:t>
+            </w:r>
+          </w:p>
+          <w:p>
+            <w:pPr>
+              <w:rPr>
+                <w:b w:val="0"/>
+              </w:rPr>
+            </w:pPr>
+            <w:r>
+              <w:rPr>
+                <w:b w:val="0"/>
+              </w:rPr>
+              <w:t xml:space="preserve">    </w:t>
+            </w:r>
+            <w:proofErr w:type="gramStart"/>
+            <w:r>
+              <w:rPr>
+                <w:b w:val="0"/>
+              </w:rPr>
+              <w:t>print(</w:t>
+            </w:r>
+            <w:proofErr w:type="gramEnd"/>
+            <w:r>
+              <w:rPr>
+                <w:b w:val="0"/>
+              </w:rPr>
+              <w:t xml:space="preserve">f'Player1 </w:t>
+            </w:r>
+            <w:proofErr w:type="gramStart"/>
+            <w:r>
+              <w:rPr>
+                <w:b w:val="0"/>
+              </w:rPr>
+              <w:t>value: {</w:t>
+            </w:r>
+            <w:proofErr w:type="gramEnd"/>
+            <w:r>
+              <w:rPr>
+                <w:b w:val="0"/>
+              </w:rPr>
+              <w:t>Player1_dicevalue}')</w:t>
+            </w:r>
+          </w:p>
+          <w:p>
+            <w:pPr>
+              <w:rPr>
+                <w:b w:val="0"/>
+              </w:rPr>
+            </w:pPr>
+          </w:p>
+          <w:p>
+            <w:pPr>
+              <w:rPr>
+                <w:b w:val="0"/>
+              </w:rPr>
+            </w:pPr>
+            <w:r>
+              <w:rPr>
+                <w:b w:val="0"/>
+              </w:rPr>
+              <w:t xml:space="preserve">    </w:t>
+            </w:r>
+            <w:r>
+              <w:rPr>
+                <w:b w:val="0"/>
+                <w:i/>
+                <w:iCs/>
+              </w:rPr>
+              <w:t>#Taking input for second player and printing the second player's value</w:t>
+            </w:r>
+          </w:p>
+          <w:p>
+            <w:pPr>
+              <w:rPr>
+                <w:b w:val="0"/>
+              </w:rPr>
+            </w:pPr>
+            <w:r>
+              <w:rPr>
+                <w:b w:val="0"/>
+              </w:rPr>
+              <w:t xml:space="preserve">    </w:t>
+            </w:r>
+            <w:proofErr w:type="gramStart"/>
+            <w:r>
+              <w:rPr>
+                <w:b w:val="0"/>
+              </w:rPr>
+              <w:t>input(</w:t>
+            </w:r>
+            <w:proofErr w:type="gramEnd"/>
+            <w:r>
+              <w:rPr>
+                <w:b w:val="0"/>
+              </w:rPr>
+              <w:t>f'Player</w:t>
+            </w:r>
+            <w:proofErr w:type="gramStart"/>
+            <w:r>
+              <w:rPr>
+                <w:b w:val="0"/>
+              </w:rPr>
+              <w:t>2 ({</w:t>
+            </w:r>
+            <w:proofErr w:type="gramEnd"/>
+            <w:r>
+              <w:rPr>
+                <w:b w:val="0"/>
+              </w:rPr>
+              <w:t>Player2}): Please press enter to roll your dice')</w:t>
+            </w:r>
+          </w:p>
+          <w:p>
+            <w:pPr>
+              <w:rPr>
+                <w:b w:val="0"/>
+              </w:rPr>
+            </w:pPr>
+            <w:r>
+              <w:rPr>
+                <w:b w:val="0"/>
+              </w:rPr>
+              <w:t xml:space="preserve">    Player2_dicevalue = </w:t>
+            </w:r>
+            <w:proofErr w:type="spellStart"/>
+            <w:proofErr w:type="gramStart"/>
+            <w:r>
+              <w:rPr>
+                <w:b w:val="0"/>
+              </w:rPr>
+              <w:t>random.randint</w:t>
+            </w:r>
+            <w:proofErr w:type="spellEnd"/>
+            <w:proofErr w:type="gramEnd"/>
+            <w:r>
+              <w:rPr>
+                <w:b w:val="0"/>
+              </w:rPr>
+              <w:t>(1, 6)</w:t>
+            </w:r>
+          </w:p>
+          <w:p>
+            <w:pPr>
+              <w:rPr>
+                <w:b w:val="0"/>
+              </w:rPr>
+            </w:pPr>
+            <w:r>
+              <w:rPr>
+                <w:b w:val="0"/>
+              </w:rPr>
+              <w:t xml:space="preserve">    </w:t>
+            </w:r>
+            <w:proofErr w:type="gramStart"/>
+            <w:r>
+              <w:rPr>
+                <w:b w:val="0"/>
+              </w:rPr>
+              <w:t>print(</w:t>
+            </w:r>
+            <w:proofErr w:type="gramEnd"/>
+            <w:r>
+              <w:rPr>
+                <w:b w:val="0"/>
+              </w:rPr>
+              <w:t xml:space="preserve">f'Player2 </w:t>
+            </w:r>
+            <w:proofErr w:type="gramStart"/>
+            <w:r>
+              <w:rPr>
+                <w:b w:val="0"/>
+              </w:rPr>
+              <w:t>value: {</w:t>
+            </w:r>
+            <w:proofErr w:type="gramEnd"/>
+            <w:r>
+              <w:rPr>
+                <w:b w:val="0"/>
+              </w:rPr>
+              <w:t>Player2_dicevalue}')</w:t>
+            </w:r>
+          </w:p>
+          <w:p>
+            <w:pPr>
+              <w:rPr>
+                <w:b w:val="0"/>
+              </w:rPr>
+            </w:pPr>
+          </w:p>
+          <w:p>
+            <w:pPr>
+              <w:rPr>
+                <w:b w:val="0"/>
+              </w:rPr>
+            </w:pPr>
+            <w:r>
+              <w:rPr>
+                <w:b w:val="0"/>
+              </w:rPr>
+              <w:t xml:space="preserve">    </w:t>
+            </w:r>
+            <w:r>
+              <w:rPr>
+                <w:b w:val="0"/>
+                <w:i/>
+                <w:iCs/>
+              </w:rPr>
+              <w:t>#Taking input for third player and printing the third player's value</w:t>
+            </w:r>
+          </w:p>
+          <w:p>
+            <w:pPr>
+              <w:rPr>
+                <w:b w:val="0"/>
+              </w:rPr>
+            </w:pPr>
+            <w:r>
+              <w:rPr>
+                <w:b w:val="0"/>
+              </w:rPr>
+              <w:t xml:space="preserve">    </w:t>
+            </w:r>
+            <w:proofErr w:type="gramStart"/>
+            <w:r>
+              <w:rPr>
+                <w:b w:val="0"/>
+              </w:rPr>
+              <w:t>input(</w:t>
+            </w:r>
+            <w:proofErr w:type="gramEnd"/>
+            <w:r>
+              <w:rPr>
+                <w:b w:val="0"/>
+              </w:rPr>
+              <w:t>f'Player</w:t>
+            </w:r>
+            <w:proofErr w:type="gramStart"/>
+            <w:r>
+              <w:rPr>
+                <w:b w:val="0"/>
+              </w:rPr>
+              <w:t>3 ({</w:t>
+            </w:r>
+            <w:proofErr w:type="gramEnd"/>
+            <w:r>
+              <w:rPr>
+                <w:b w:val="0"/>
+              </w:rPr>
+              <w:t>Player3}): Please press enter to roll your dice')</w:t>
+            </w:r>
+          </w:p>
+          <w:p>
+            <w:pPr>
+              <w:rPr>
+                <w:b w:val="0"/>
+              </w:rPr>
+            </w:pPr>
+            <w:r>
+              <w:rPr>
+                <w:b w:val="0"/>
+              </w:rPr>
+              <w:t xml:space="preserve">    Player3_dicevalue = </w:t>
+            </w:r>
+            <w:proofErr w:type="spellStart"/>
+            <w:proofErr w:type="gramStart"/>
+            <w:r>
+              <w:rPr>
+                <w:b w:val="0"/>
+              </w:rPr>
+              <w:t>random.randint</w:t>
+            </w:r>
+            <w:proofErr w:type="spellEnd"/>
+            <w:proofErr w:type="gramEnd"/>
+            <w:r>
+              <w:rPr>
+                <w:b w:val="0"/>
+              </w:rPr>
+              <w:t>(1, 6)</w:t>
+            </w:r>
+          </w:p>
+          <w:p>
+            <w:pPr>
+              <w:rPr>
+                <w:b w:val="0"/>
+              </w:rPr>
+            </w:pPr>
+            <w:r>
+              <w:rPr>
+                <w:b w:val="0"/>
+              </w:rPr>
+              <w:t xml:space="preserve">    </w:t>
+            </w:r>
+            <w:proofErr w:type="gramStart"/>
+            <w:r>
+              <w:rPr>
+                <w:b w:val="0"/>
+              </w:rPr>
+              <w:t>print(</w:t>
+            </w:r>
+            <w:proofErr w:type="gramEnd"/>
+            <w:r>
+              <w:rPr>
+                <w:b w:val="0"/>
+              </w:rPr>
+              <w:t xml:space="preserve">f'Player3 </w:t>
+            </w:r>
+            <w:proofErr w:type="gramStart"/>
+            <w:r>
+              <w:rPr>
+                <w:b w:val="0"/>
+              </w:rPr>
+              <w:t>value: {</w:t>
+            </w:r>
+            <w:proofErr w:type="gramEnd"/>
+            <w:r>
+              <w:rPr>
+                <w:b w:val="0"/>
+              </w:rPr>
+              <w:t>Player3_dicevalue}')</w:t>
+            </w:r>
+          </w:p>
+          <w:p>
+            <w:pPr>
+              <w:rPr>
+                <w:b w:val="0"/>
+              </w:rPr>
+            </w:pPr>
+          </w:p>
+          <w:p>
+            <w:pPr>
+              <w:rPr>
+                <w:b w:val="0"/>
+              </w:rPr>
+            </w:pPr>
+            <w:r>
+              <w:rPr>
+                <w:b w:val="0"/>
+              </w:rPr>
+              <w:t xml:space="preserve">    </w:t>
+            </w:r>
+            <w:r>
+              <w:rPr>
+                <w:b w:val="0"/>
+                <w:i/>
+                <w:iCs/>
+              </w:rPr>
+              <w:t>#Comparing Player 1's dice value with Player 2's and Player 3's</w:t>
+            </w:r>
+          </w:p>
+          <w:p>
+            <w:pPr>
+              <w:rPr>
+                <w:b w:val="0"/>
+              </w:rPr>
+            </w:pPr>
+            <w:r>
+              <w:rPr>
+                <w:b w:val="0"/>
+              </w:rPr>
+              <w:t>    if Player1_dicevalue &gt; Player2_dicevalue and Player1_dicevalue &gt; Player3_dicevalue:</w:t>
+            </w:r>
+          </w:p>
+          <w:p>
+            <w:pPr>
+              <w:rPr>
+                <w:b w:val="0"/>
+              </w:rPr>
+            </w:pPr>
+            <w:r>
+              <w:rPr>
+                <w:b w:val="0"/>
+              </w:rPr>
+              <w:t xml:space="preserve">        </w:t>
+            </w:r>
+            <w:proofErr w:type="gramStart"/>
+            <w:r>
+              <w:rPr>
+                <w:b w:val="0"/>
+              </w:rPr>
+              <w:t>print(</w:t>
+            </w:r>
+            <w:proofErr w:type="gramEnd"/>
+            <w:r>
+              <w:rPr>
+                <w:b w:val="0"/>
+              </w:rPr>
+              <w:t>f'Player</w:t>
+            </w:r>
+            <w:proofErr w:type="gramStart"/>
+            <w:r>
+              <w:rPr>
+                <w:b w:val="0"/>
+              </w:rPr>
+              <w:t>1 ({</w:t>
+            </w:r>
+            <w:proofErr w:type="gramEnd"/>
+            <w:r>
+              <w:rPr>
+                <w:b w:val="0"/>
+              </w:rPr>
+              <w:t>Player1}) with the value of {Player1_dicevalue}: wins the game')</w:t>
+            </w:r>
+          </w:p>
+          <w:p>
+            <w:pPr>
+              <w:rPr>
+                <w:b w:val="0"/>
+              </w:rPr>
+            </w:pPr>
+            <w:r>
+              <w:rPr>
+                <w:b w:val="0"/>
+              </w:rPr>
+              <w:t xml:space="preserve">    </w:t>
+            </w:r>
+          </w:p>
+          <w:p>
+            <w:pPr>
+              <w:rPr>
+                <w:b w:val="0"/>
+              </w:rPr>
+            </w:pPr>
+            <w:r>
+              <w:rPr>
+                <w:b w:val="0"/>
+              </w:rPr>
+              <w:t xml:space="preserve">    </w:t>
+            </w:r>
+            <w:r>
+              <w:rPr>
+                <w:b w:val="0"/>
+                <w:i/>
+                <w:iCs/>
+              </w:rPr>
+              <w:t>#Comparing Player 2's dice value with Player 1's and Player 3's</w:t>
+            </w:r>
+          </w:p>
+          <w:p>
+            <w:pPr>
+              <w:rPr>
+                <w:b w:val="0"/>
+              </w:rPr>
+            </w:pPr>
+            <w:r>
+              <w:rPr>
+                <w:b w:val="0"/>
+              </w:rPr>
+              <w:t xml:space="preserve">    </w:t>
+            </w:r>
+            <w:proofErr w:type="spellStart"/>
+            <w:r>
+              <w:rPr>
+                <w:b w:val="0"/>
+              </w:rPr>
+              <w:t>elif</w:t>
+            </w:r>
+            <w:proofErr w:type="spellEnd"/>
+            <w:r>
+              <w:rPr>
+                <w:b w:val="0"/>
+              </w:rPr>
+              <w:t xml:space="preserve"> Player2_dicevalue &gt; Player1_dicevalue and Player2_dicevalue &gt; Player3_dicevalue:</w:t>
+            </w:r>
+          </w:p>
+          <w:p>
+            <w:pPr>
+              <w:rPr>
+                <w:b w:val="0"/>
+              </w:rPr>
+            </w:pPr>
+            <w:r>
+              <w:rPr>
+                <w:b w:val="0"/>
+              </w:rPr>
+              <w:t xml:space="preserve">        </w:t>
+            </w:r>
+            <w:proofErr w:type="gramStart"/>
+            <w:r>
+              <w:rPr>
+                <w:b w:val="0"/>
+              </w:rPr>
+              <w:t>print(</w:t>
+            </w:r>
+            <w:proofErr w:type="gramEnd"/>
+            <w:r>
+              <w:rPr>
+                <w:b w:val="0"/>
+              </w:rPr>
+              <w:t>f'Player2 ({Player2})  with the value of {Player2_dicevalue}: wins the game')</w:t>
+            </w:r>
+          </w:p>
+          <w:p>
+            <w:pPr>
+              <w:rPr>
+                <w:b w:val="0"/>
+              </w:rPr>
+            </w:pPr>
+          </w:p>
+          <w:p>
+            <w:pPr>
+              <w:rPr>
+                <w:b w:val="0"/>
+              </w:rPr>
+            </w:pPr>
+            <w:r>
+              <w:rPr>
+                <w:b w:val="0"/>
+              </w:rPr>
+              <w:t xml:space="preserve">    </w:t>
+            </w:r>
+            <w:r>
+              <w:rPr>
+                <w:b w:val="0"/>
+                <w:i/>
+                <w:iCs/>
+              </w:rPr>
+              <w:t>#Comparing Player 3's dice value with Player 2's and Player 1's</w:t>
+            </w:r>
+          </w:p>
+          <w:p>
+            <w:pPr>
+              <w:rPr>
+                <w:b w:val="0"/>
+              </w:rPr>
+            </w:pPr>
+            <w:r>
+              <w:rPr>
+                <w:b w:val="0"/>
+              </w:rPr>
               <w:lastRenderedPageBreak/>
-              <w:t>Python Code</w:t>
-            </w:r>
-            <w:r>
-              <w:t>:</w:t>
-            </w:r>
-            <w:bookmarkEnd w:id="5"/>
-          </w:p>
-          <w:p>
-            <w:pPr>
-              <w:rPr>
-                <w:b w:val="0"/>
-              </w:rPr>
-            </w:pPr>
-            <w:r>
-              <w:rPr>
-                <w:b w:val="0"/>
-              </w:rPr>
-              <w:t>MyGame.py</w:t>
-            </w:r>
-          </w:p>
-          <w:p>
-            <w:pPr>
-              <w:rPr>
-                <w:b w:val="0"/>
-              </w:rPr>
-            </w:pPr>
-            <w:r>
-              <w:rPr>
-                <w:b w:val="0"/>
-              </w:rPr>
-              <w:t xml:space="preserve">import random </w:t>
-            </w:r>
-            <w:r>
-              <w:rPr>
-                <w:b w:val="0"/>
-                <w:i/>
-                <w:iCs/>
-              </w:rPr>
-              <w:t>#importing random from the general library</w:t>
-            </w:r>
-          </w:p>
-          <w:p>
-            <w:pPr>
-              <w:rPr>
-                <w:b w:val="0"/>
-              </w:rPr>
-            </w:pPr>
-          </w:p>
-          <w:p>
-            <w:pPr>
-              <w:rPr>
-                <w:b w:val="0"/>
-              </w:rPr>
-            </w:pPr>
-            <w:r>
-              <w:rPr>
-                <w:b w:val="0"/>
-              </w:rPr>
-              <w:t xml:space="preserve">class </w:t>
+              <w:t xml:space="preserve">    </w:t>
             </w:r>
             <w:proofErr w:type="spellStart"/>
             <w:r>
               <w:rPr>
                 <w:b w:val="0"/>
               </w:rPr>
-              <w:t>MyGame</w:t>
+              <w:t>elif</w:t>
             </w:r>
             <w:proofErr w:type="spellEnd"/>
             <w:r>
               <w:rPr>
                 <w:b w:val="0"/>
               </w:rPr>
-              <w:t>():</w:t>
-            </w:r>
+              <w:t xml:space="preserve"> Player3_dicevalue &gt; Player1_dicevalue and Player3_dicevalue &gt; Player2_dicevalue:</w:t>
+            </w:r>
+          </w:p>
+          <w:p>
+            <w:pPr>
+              <w:rPr>
+                <w:b w:val="0"/>
+              </w:rPr>
+            </w:pPr>
+            <w:r>
+              <w:rPr>
+                <w:b w:val="0"/>
+              </w:rPr>
+              <w:t xml:space="preserve">        </w:t>
+            </w:r>
+            <w:proofErr w:type="gramStart"/>
+            <w:r>
+              <w:rPr>
+                <w:b w:val="0"/>
+              </w:rPr>
+              <w:t>print(</w:t>
+            </w:r>
+            <w:proofErr w:type="gramEnd"/>
+            <w:r>
+              <w:rPr>
+                <w:b w:val="0"/>
+              </w:rPr>
+              <w:t>f'Player</w:t>
+            </w:r>
+            <w:proofErr w:type="gramStart"/>
+            <w:r>
+              <w:rPr>
+                <w:b w:val="0"/>
+              </w:rPr>
+              <w:t>3 ({</w:t>
+            </w:r>
+            <w:proofErr w:type="gramEnd"/>
+            <w:r>
+              <w:rPr>
+                <w:b w:val="0"/>
+              </w:rPr>
+              <w:t>Player3})  with the value of {Player3_dicevalue}: wins the game')</w:t>
+            </w:r>
+          </w:p>
+          <w:p>
+            <w:pPr>
+              <w:rPr>
+                <w:b w:val="0"/>
+              </w:rPr>
+            </w:pPr>
           </w:p>
           <w:p>
             <w:pPr>
@@ -5321,6 +7295,14 @@
               </w:rPr>
               <w:t xml:space="preserve">    </w:t>
             </w:r>
+            <w:r>
+              <w:rPr>
+                <w:b w:val="0"/>
+                <w:i/>
+                <w:iCs/>
+              </w:rPr>
+              <w:t>#Checking if player 1's dice value equals</w:t>
+            </w:r>
           </w:p>
           <w:p>
             <w:pPr>
@@ -5334,65 +7316,54 @@
               </w:rPr>
               <w:t xml:space="preserve">    </w:t>
             </w:r>
-            <w:r>
-              <w:rPr>
-                <w:b w:val="0"/>
-                <w:i/>
-                <w:iCs/>
-              </w:rPr>
-              <w:t>#Printing welcome and taking input for each player's name</w:t>
-            </w:r>
-          </w:p>
-          <w:p>
-            <w:pPr>
-              <w:rPr>
-                <w:b w:val="0"/>
-              </w:rPr>
-            </w:pPr>
-            <w:r>
-              <w:rPr>
-                <w:b w:val="0"/>
-              </w:rPr>
-              <w:t>    print("Welcome to my game")</w:t>
-            </w:r>
-          </w:p>
-          <w:p>
-            <w:pPr>
-              <w:rPr>
-                <w:b w:val="0"/>
-              </w:rPr>
-            </w:pPr>
-            <w:r>
-              <w:rPr>
-                <w:b w:val="0"/>
-              </w:rPr>
-              <w:t>    Player1 = input("Enter the name for Player 1: ")</w:t>
-            </w:r>
-          </w:p>
-          <w:p>
-            <w:pPr>
-              <w:rPr>
-                <w:b w:val="0"/>
-              </w:rPr>
-            </w:pPr>
-            <w:r>
-              <w:rPr>
-                <w:b w:val="0"/>
-              </w:rPr>
-              <w:t>    Player2 = input("Enter the name for Player 2: ")</w:t>
-            </w:r>
-          </w:p>
-          <w:p>
-            <w:pPr>
-              <w:rPr>
-                <w:b w:val="0"/>
-              </w:rPr>
-            </w:pPr>
-            <w:r>
-              <w:rPr>
-                <w:b w:val="0"/>
-              </w:rPr>
-              <w:t>    Player3 = input("Enter the name for Player 3: ")</w:t>
+            <w:proofErr w:type="spellStart"/>
+            <w:r>
+              <w:rPr>
+                <w:b w:val="0"/>
+              </w:rPr>
+              <w:t>elif</w:t>
+            </w:r>
+            <w:proofErr w:type="spellEnd"/>
+            <w:r>
+              <w:rPr>
+                <w:b w:val="0"/>
+              </w:rPr>
+              <w:t xml:space="preserve"> (Player1_dicevalue == Player2_dicevalue) and (Player2_dicevalue &gt; Player3_dicevalue):</w:t>
+            </w:r>
+          </w:p>
+          <w:p>
+            <w:pPr>
+              <w:rPr>
+                <w:b w:val="0"/>
+              </w:rPr>
+            </w:pPr>
+            <w:r>
+              <w:rPr>
+                <w:b w:val="0"/>
+              </w:rPr>
+              <w:t xml:space="preserve">        </w:t>
+            </w:r>
+            <w:proofErr w:type="gramStart"/>
+            <w:r>
+              <w:rPr>
+                <w:b w:val="0"/>
+              </w:rPr>
+              <w:t>print(</w:t>
+            </w:r>
+            <w:proofErr w:type="spellStart"/>
+            <w:proofErr w:type="gramEnd"/>
+            <w:r>
+              <w:rPr>
+                <w:b w:val="0"/>
+              </w:rPr>
+              <w:t>f'Tie</w:t>
+            </w:r>
+            <w:proofErr w:type="spellEnd"/>
+            <w:r>
+              <w:rPr>
+                <w:b w:val="0"/>
+              </w:rPr>
+              <w:t xml:space="preserve"> between Player 1 ({Player1}) and Player 2 ({Player2}) with the value of {Player1_dicevalue}: ')</w:t>
             </w:r>
           </w:p>
           <w:p>
@@ -5414,66 +7385,54 @@
               </w:rPr>
               <w:t xml:space="preserve">    </w:t>
             </w:r>
-            <w:r>
-              <w:rPr>
-                <w:b w:val="0"/>
-                <w:i/>
-                <w:iCs/>
-              </w:rPr>
-              <w:t>#Taking input for first player and printing the first player's value</w:t>
-            </w:r>
-          </w:p>
-          <w:p>
-            <w:pPr>
-              <w:rPr>
-                <w:b w:val="0"/>
-              </w:rPr>
-            </w:pPr>
-            <w:r>
-              <w:rPr>
-                <w:b w:val="0"/>
-              </w:rPr>
-              <w:t>    input(f'Player1 ({Player1}): Please press enter to roll your dice')</w:t>
-            </w:r>
-          </w:p>
-          <w:p>
-            <w:pPr>
-              <w:rPr>
-                <w:b w:val="0"/>
-              </w:rPr>
-            </w:pPr>
-            <w:r>
-              <w:rPr>
-                <w:b w:val="0"/>
-              </w:rPr>
-              <w:t xml:space="preserve">    Player1_dicevalue = </w:t>
-            </w:r>
             <w:proofErr w:type="spellStart"/>
             <w:r>
               <w:rPr>
                 <w:b w:val="0"/>
               </w:rPr>
-              <w:t>random.randint</w:t>
+              <w:t>elif</w:t>
             </w:r>
             <w:proofErr w:type="spellEnd"/>
             <w:r>
               <w:rPr>
                 <w:b w:val="0"/>
               </w:rPr>
-              <w:t>(1, 6)</w:t>
-            </w:r>
-          </w:p>
-          <w:p>
-            <w:pPr>
-              <w:rPr>
-                <w:b w:val="0"/>
-              </w:rPr>
-            </w:pPr>
-            <w:r>
-              <w:rPr>
-                <w:b w:val="0"/>
-              </w:rPr>
-              <w:t>    print(f'Player1 value: {Player1_dicevalue}')</w:t>
+              <w:t xml:space="preserve"> (Player1_dicevalue == Player3_dicevalue) and (Player3_dicevalue &gt; Player2_dicevalue):</w:t>
+            </w:r>
+          </w:p>
+          <w:p>
+            <w:pPr>
+              <w:rPr>
+                <w:b w:val="0"/>
+              </w:rPr>
+            </w:pPr>
+            <w:r>
+              <w:rPr>
+                <w:b w:val="0"/>
+              </w:rPr>
+              <w:t xml:space="preserve">        </w:t>
+            </w:r>
+            <w:proofErr w:type="gramStart"/>
+            <w:r>
+              <w:rPr>
+                <w:b w:val="0"/>
+              </w:rPr>
+              <w:t>print(</w:t>
+            </w:r>
+            <w:proofErr w:type="spellStart"/>
+            <w:proofErr w:type="gramEnd"/>
+            <w:r>
+              <w:rPr>
+                <w:b w:val="0"/>
+              </w:rPr>
+              <w:t>f'Tie</w:t>
+            </w:r>
+            <w:proofErr w:type="spellEnd"/>
+            <w:r>
+              <w:rPr>
+                <w:b w:val="0"/>
+              </w:rPr>
+              <w:t xml:space="preserve"> between Player 1 ({Player1}) and Player 3 ({Player3}) with the value of {Player3_dicevalue}: ')</w:t>
             </w:r>
           </w:p>
           <w:p>
@@ -5495,66 +7454,54 @@
               </w:rPr>
               <w:t xml:space="preserve">    </w:t>
             </w:r>
-            <w:r>
-              <w:rPr>
-                <w:b w:val="0"/>
-                <w:i/>
-                <w:iCs/>
-              </w:rPr>
-              <w:t>#Taking input for second player and printing the second player's value</w:t>
-            </w:r>
-          </w:p>
-          <w:p>
-            <w:pPr>
-              <w:rPr>
-                <w:b w:val="0"/>
-              </w:rPr>
-            </w:pPr>
-            <w:r>
-              <w:rPr>
-                <w:b w:val="0"/>
-              </w:rPr>
-              <w:t>    input(f'Player2 ({Player2}): Please press enter to roll your dice')</w:t>
-            </w:r>
-          </w:p>
-          <w:p>
-            <w:pPr>
-              <w:rPr>
-                <w:b w:val="0"/>
-              </w:rPr>
-            </w:pPr>
-            <w:r>
-              <w:rPr>
-                <w:b w:val="0"/>
-              </w:rPr>
-              <w:t xml:space="preserve">    Player2_dicevalue = </w:t>
-            </w:r>
             <w:proofErr w:type="spellStart"/>
             <w:r>
               <w:rPr>
                 <w:b w:val="0"/>
               </w:rPr>
-              <w:t>random.randint</w:t>
+              <w:t>elif</w:t>
             </w:r>
             <w:proofErr w:type="spellEnd"/>
             <w:r>
               <w:rPr>
                 <w:b w:val="0"/>
               </w:rPr>
-              <w:t>(1, 6)</w:t>
-            </w:r>
-          </w:p>
-          <w:p>
-            <w:pPr>
-              <w:rPr>
-                <w:b w:val="0"/>
-              </w:rPr>
-            </w:pPr>
-            <w:r>
-              <w:rPr>
-                <w:b w:val="0"/>
-              </w:rPr>
-              <w:t>    print(f'Player2 value: {Player2_dicevalue}')</w:t>
+              <w:t xml:space="preserve"> (Player2_dicevalue == Player3_dicevalue) and (Player2_dicevalue &gt; Player1_dicevalue):</w:t>
+            </w:r>
+          </w:p>
+          <w:p>
+            <w:pPr>
+              <w:rPr>
+                <w:b w:val="0"/>
+              </w:rPr>
+            </w:pPr>
+            <w:r>
+              <w:rPr>
+                <w:b w:val="0"/>
+              </w:rPr>
+              <w:t xml:space="preserve">        </w:t>
+            </w:r>
+            <w:proofErr w:type="gramStart"/>
+            <w:r>
+              <w:rPr>
+                <w:b w:val="0"/>
+              </w:rPr>
+              <w:t>print(</w:t>
+            </w:r>
+            <w:proofErr w:type="spellStart"/>
+            <w:proofErr w:type="gramEnd"/>
+            <w:r>
+              <w:rPr>
+                <w:b w:val="0"/>
+              </w:rPr>
+              <w:t>f'Tie</w:t>
+            </w:r>
+            <w:proofErr w:type="spellEnd"/>
+            <w:r>
+              <w:rPr>
+                <w:b w:val="0"/>
+              </w:rPr>
+              <w:t xml:space="preserve"> between Player 2 ({Player2}) and Player 3 ({Player3}) with the value of {Player3_dicevalue}: ') </w:t>
             </w:r>
           </w:p>
           <w:p>
@@ -5576,528 +7523,68 @@
               </w:rPr>
               <w:t xml:space="preserve">    </w:t>
             </w:r>
-            <w:r>
-              <w:rPr>
-                <w:b w:val="0"/>
-                <w:i/>
-                <w:iCs/>
-              </w:rPr>
-              <w:t>#Taking input for third player and printing the third player's value</w:t>
-            </w:r>
-          </w:p>
-          <w:p>
-            <w:pPr>
-              <w:rPr>
-                <w:b w:val="0"/>
-              </w:rPr>
-            </w:pPr>
-            <w:r>
-              <w:rPr>
-                <w:b w:val="0"/>
-              </w:rPr>
-              <w:t>    input(f'Player3 ({Player3}): Please press enter to roll your dice')</w:t>
-            </w:r>
-          </w:p>
-          <w:p>
-            <w:pPr>
-              <w:rPr>
-                <w:b w:val="0"/>
-              </w:rPr>
-            </w:pPr>
-            <w:r>
-              <w:rPr>
-                <w:b w:val="0"/>
-              </w:rPr>
-              <w:t xml:space="preserve">    Player3_dicevalue = </w:t>
-            </w:r>
             <w:proofErr w:type="spellStart"/>
             <w:r>
               <w:rPr>
                 <w:b w:val="0"/>
               </w:rPr>
-              <w:t>random.randint</w:t>
+              <w:t>elif</w:t>
             </w:r>
             <w:proofErr w:type="spellEnd"/>
             <w:r>
               <w:rPr>
                 <w:b w:val="0"/>
               </w:rPr>
-              <w:t>(1, 6)</w:t>
-            </w:r>
-          </w:p>
-          <w:p>
-            <w:pPr>
-              <w:rPr>
-                <w:b w:val="0"/>
-              </w:rPr>
-            </w:pPr>
-            <w:r>
-              <w:rPr>
-                <w:b w:val="0"/>
-              </w:rPr>
-              <w:t>    print(f'Player3 value: {Player3_dicevalue}')</w:t>
-            </w:r>
-          </w:p>
-          <w:p>
-            <w:pPr>
-              <w:rPr>
-                <w:b w:val="0"/>
-              </w:rPr>
-            </w:pPr>
-          </w:p>
-          <w:p>
-            <w:pPr>
-              <w:rPr>
-                <w:b w:val="0"/>
-              </w:rPr>
-            </w:pPr>
-            <w:r>
-              <w:rPr>
-                <w:b w:val="0"/>
-              </w:rPr>
-              <w:t xml:space="preserve">    </w:t>
-            </w:r>
-            <w:r>
-              <w:rPr>
-                <w:b w:val="0"/>
-                <w:i/>
-                <w:iCs/>
-              </w:rPr>
-              <w:t>#Comparing Player 1's dice value with Player 2's and Player 3's</w:t>
-            </w:r>
-          </w:p>
-          <w:p>
-            <w:pPr>
-              <w:rPr>
-                <w:b w:val="0"/>
-              </w:rPr>
-            </w:pPr>
-            <w:r>
-              <w:rPr>
-                <w:b w:val="0"/>
-              </w:rPr>
-              <w:t>    if Player1_dicevalue &gt; Player2_dicevalue and Player1_dicevalue &gt; Player3_dicevalue:</w:t>
-            </w:r>
-          </w:p>
-          <w:p>
-            <w:pPr>
-              <w:rPr>
-                <w:b w:val="0"/>
-              </w:rPr>
-            </w:pPr>
-            <w:r>
-              <w:rPr>
-                <w:b w:val="0"/>
-              </w:rPr>
-              <w:t>        print(f'Player1 ({Player1}) with the value of {Player1_dicevalue}: wins the game')</w:t>
-            </w:r>
-          </w:p>
-          <w:p>
-            <w:pPr>
-              <w:rPr>
-                <w:b w:val="0"/>
-              </w:rPr>
-            </w:pPr>
-            <w:r>
-              <w:rPr>
-                <w:b w:val="0"/>
-              </w:rPr>
-              <w:t xml:space="preserve">    </w:t>
-            </w:r>
-          </w:p>
-          <w:p>
-            <w:pPr>
-              <w:rPr>
-                <w:b w:val="0"/>
-              </w:rPr>
-            </w:pPr>
-            <w:r>
-              <w:rPr>
-                <w:b w:val="0"/>
-              </w:rPr>
-              <w:t xml:space="preserve">    </w:t>
-            </w:r>
-            <w:r>
-              <w:rPr>
-                <w:b w:val="0"/>
-                <w:i/>
-                <w:iCs/>
-              </w:rPr>
-              <w:t>#Comparing Player 2's dice value with Player 1's and Player 3's</w:t>
-            </w:r>
-          </w:p>
-          <w:p>
-            <w:pPr>
-              <w:rPr>
-                <w:b w:val="0"/>
-              </w:rPr>
-            </w:pPr>
-            <w:r>
-              <w:rPr>
-                <w:b w:val="0"/>
-              </w:rPr>
-              <w:t xml:space="preserve">    </w:t>
+              <w:t xml:space="preserve"> (Player1_dicevalue == Player2_dicevalue) and (Player2_dicevalue == Player3_dicevalue):</w:t>
+            </w:r>
+          </w:p>
+          <w:p>
+            <w:pPr>
+              <w:rPr>
+                <w:b w:val="0"/>
+              </w:rPr>
+            </w:pPr>
+            <w:r>
+              <w:rPr>
+                <w:b w:val="0"/>
+              </w:rPr>
+              <w:t xml:space="preserve">        </w:t>
+            </w:r>
+            <w:proofErr w:type="gramStart"/>
+            <w:r>
+              <w:rPr>
+                <w:b w:val="0"/>
+              </w:rPr>
+              <w:t>print(</w:t>
             </w:r>
             <w:proofErr w:type="spellStart"/>
-            <w:r>
-              <w:rPr>
-                <w:b w:val="0"/>
-              </w:rPr>
-              <w:t>elif</w:t>
+            <w:proofErr w:type="gramEnd"/>
+            <w:r>
+              <w:rPr>
+                <w:b w:val="0"/>
+              </w:rPr>
+              <w:t>f'Tie</w:t>
             </w:r>
             <w:proofErr w:type="spellEnd"/>
             <w:r>
               <w:rPr>
                 <w:b w:val="0"/>
               </w:rPr>
-              <w:t xml:space="preserve"> Player2_dicevalue &gt; Player1_dicevalue and Player2_dicevalue &gt; Player3_dicevalue:</w:t>
-            </w:r>
-          </w:p>
-          <w:p>
-            <w:pPr>
-              <w:rPr>
-                <w:b w:val="0"/>
-              </w:rPr>
-            </w:pPr>
-            <w:r>
-              <w:rPr>
-                <w:b w:val="0"/>
-              </w:rPr>
-              <w:lastRenderedPageBreak/>
-              <w:t>        print(f'Player2 ({Player2})  with the value of {Player2_dicevalue}: wins the game')</w:t>
-            </w:r>
-          </w:p>
-          <w:p>
-            <w:pPr>
-              <w:rPr>
-                <w:b w:val="0"/>
-              </w:rPr>
-            </w:pPr>
-          </w:p>
-          <w:p>
-            <w:pPr>
-              <w:rPr>
-                <w:b w:val="0"/>
-              </w:rPr>
-            </w:pPr>
-            <w:r>
-              <w:rPr>
-                <w:b w:val="0"/>
-              </w:rPr>
-              <w:t xml:space="preserve">    </w:t>
-            </w:r>
-            <w:r>
-              <w:rPr>
-                <w:b w:val="0"/>
-                <w:i/>
-                <w:iCs/>
-              </w:rPr>
-              <w:t>#Comparing Player 3's dice value with Player 2's and Player 1's</w:t>
-            </w:r>
-          </w:p>
-          <w:p>
-            <w:pPr>
-              <w:rPr>
-                <w:b w:val="0"/>
-              </w:rPr>
-            </w:pPr>
-            <w:r>
-              <w:rPr>
-                <w:b w:val="0"/>
-              </w:rPr>
-              <w:t xml:space="preserve">    </w:t>
-            </w:r>
-            <w:proofErr w:type="spellStart"/>
-            <w:r>
-              <w:rPr>
-                <w:b w:val="0"/>
-              </w:rPr>
-              <w:t>elif</w:t>
-            </w:r>
-            <w:proofErr w:type="spellEnd"/>
-            <w:r>
-              <w:rPr>
-                <w:b w:val="0"/>
-              </w:rPr>
-              <w:t xml:space="preserve"> Player3_dicevalue &gt; Player1_dicevalue and Player3_dicevalue &gt; Player2_dicevalue:</w:t>
-            </w:r>
-          </w:p>
-          <w:p>
-            <w:pPr>
-              <w:rPr>
-                <w:b w:val="0"/>
-              </w:rPr>
-            </w:pPr>
-            <w:r>
-              <w:rPr>
-                <w:b w:val="0"/>
-              </w:rPr>
-              <w:t>        print(f'Player3 ({Player3})  with the value of {Player3_dicevalue}: wins the game')</w:t>
-            </w:r>
-          </w:p>
-          <w:p>
-            <w:pPr>
-              <w:rPr>
-                <w:b w:val="0"/>
-              </w:rPr>
-            </w:pPr>
-          </w:p>
-          <w:p>
-            <w:pPr>
-              <w:rPr>
-                <w:b w:val="0"/>
-              </w:rPr>
-            </w:pPr>
-            <w:r>
-              <w:rPr>
-                <w:b w:val="0"/>
-              </w:rPr>
-              <w:t xml:space="preserve">    </w:t>
-            </w:r>
-            <w:r>
-              <w:rPr>
-                <w:b w:val="0"/>
-                <w:i/>
-                <w:iCs/>
-              </w:rPr>
-              <w:t>#Checking if player 1's dice value equals</w:t>
-            </w:r>
-          </w:p>
-          <w:p>
-            <w:pPr>
-              <w:rPr>
-                <w:b w:val="0"/>
-              </w:rPr>
-            </w:pPr>
-            <w:r>
-              <w:rPr>
-                <w:b w:val="0"/>
-              </w:rPr>
-              <w:t xml:space="preserve">    </w:t>
-            </w:r>
-            <w:proofErr w:type="spellStart"/>
-            <w:r>
-              <w:rPr>
-                <w:b w:val="0"/>
-              </w:rPr>
-              <w:t>elif</w:t>
-            </w:r>
-            <w:proofErr w:type="spellEnd"/>
-            <w:r>
-              <w:rPr>
-                <w:b w:val="0"/>
-              </w:rPr>
-              <w:t xml:space="preserve"> (Player1_dicevalue == Player2_dicevalue) and (Player2_dicevalue &gt; Player3_dicevalue):</w:t>
-            </w:r>
-          </w:p>
-          <w:p>
-            <w:pPr>
-              <w:rPr>
-                <w:b w:val="0"/>
-              </w:rPr>
-            </w:pPr>
-            <w:r>
-              <w:rPr>
-                <w:b w:val="0"/>
-              </w:rPr>
-              <w:t>        print(</w:t>
-            </w:r>
-            <w:proofErr w:type="spellStart"/>
-            <w:r>
-              <w:rPr>
-                <w:b w:val="0"/>
-              </w:rPr>
-              <w:t>f'Tie</w:t>
-            </w:r>
-            <w:proofErr w:type="spellEnd"/>
-            <w:r>
-              <w:rPr>
-                <w:b w:val="0"/>
-              </w:rPr>
-              <w:t xml:space="preserve"> between Player 1 ({Player1}) and Player 2 ({Player2}) with the value of {Player1_dicevalue}: ')</w:t>
-            </w:r>
-          </w:p>
-          <w:p>
-            <w:pPr>
-              <w:rPr>
-                <w:b w:val="0"/>
-              </w:rPr>
-            </w:pPr>
-          </w:p>
-          <w:p>
-            <w:pPr>
-              <w:rPr>
-                <w:b w:val="0"/>
-              </w:rPr>
-            </w:pPr>
-            <w:r>
-              <w:rPr>
-                <w:b w:val="0"/>
-              </w:rPr>
-              <w:t xml:space="preserve">    </w:t>
-            </w:r>
-            <w:proofErr w:type="spellStart"/>
-            <w:r>
-              <w:rPr>
-                <w:b w:val="0"/>
-              </w:rPr>
-              <w:t>elif</w:t>
-            </w:r>
-            <w:proofErr w:type="spellEnd"/>
-            <w:r>
-              <w:rPr>
-                <w:b w:val="0"/>
-              </w:rPr>
-              <w:t xml:space="preserve"> (Player1_dicevalue == Player3_dicevalue) and (Player3_dicevalue &gt; Player2_dicevalue):</w:t>
-            </w:r>
-          </w:p>
-          <w:p>
-            <w:pPr>
-              <w:rPr>
-                <w:b w:val="0"/>
-              </w:rPr>
-            </w:pPr>
-            <w:r>
-              <w:rPr>
-                <w:b w:val="0"/>
-              </w:rPr>
-              <w:t>        print(</w:t>
-            </w:r>
-            <w:proofErr w:type="spellStart"/>
-            <w:r>
-              <w:rPr>
-                <w:b w:val="0"/>
-              </w:rPr>
-              <w:t>f'Tie</w:t>
-            </w:r>
-            <w:proofErr w:type="spellEnd"/>
-            <w:r>
-              <w:rPr>
-                <w:b w:val="0"/>
-              </w:rPr>
-              <w:t xml:space="preserve"> between Player 1 ({Player1}) and Player 3 ({Player3}) with the value of {Player3_dicevalue}: ')</w:t>
-            </w:r>
-          </w:p>
-          <w:p>
-            <w:pPr>
-              <w:rPr>
-                <w:b w:val="0"/>
-              </w:rPr>
-            </w:pPr>
-          </w:p>
-          <w:p>
-            <w:pPr>
-              <w:rPr>
-                <w:b w:val="0"/>
-              </w:rPr>
-            </w:pPr>
-            <w:r>
-              <w:rPr>
-                <w:b w:val="0"/>
-              </w:rPr>
-              <w:t xml:space="preserve">    </w:t>
-            </w:r>
-            <w:proofErr w:type="spellStart"/>
-            <w:r>
-              <w:rPr>
-                <w:b w:val="0"/>
-              </w:rPr>
-              <w:t>elif</w:t>
-            </w:r>
-            <w:proofErr w:type="spellEnd"/>
-            <w:r>
-              <w:rPr>
-                <w:b w:val="0"/>
-              </w:rPr>
-              <w:t xml:space="preserve"> (Player2_dicevalue == Player3_dicevalue) and (Player2_dicevalue &gt; Player1_dicevalue):</w:t>
-            </w:r>
-          </w:p>
-          <w:p>
-            <w:pPr>
-              <w:rPr>
-                <w:b w:val="0"/>
-              </w:rPr>
-            </w:pPr>
-            <w:r>
-              <w:rPr>
-                <w:b w:val="0"/>
-              </w:rPr>
-              <w:t>        print(</w:t>
-            </w:r>
-            <w:proofErr w:type="spellStart"/>
-            <w:r>
-              <w:rPr>
-                <w:b w:val="0"/>
-              </w:rPr>
-              <w:t>f'Tie</w:t>
-            </w:r>
-            <w:proofErr w:type="spellEnd"/>
-            <w:r>
-              <w:rPr>
-                <w:b w:val="0"/>
-              </w:rPr>
-              <w:t xml:space="preserve"> between Player 2 ({Player2}) and Player 3 ({Player3}) with the value of {Player3_dicevalue}: ') </w:t>
-            </w:r>
-          </w:p>
-          <w:p>
-            <w:pPr>
-              <w:rPr>
-                <w:b w:val="0"/>
-              </w:rPr>
-            </w:pPr>
-          </w:p>
-          <w:p>
-            <w:pPr>
-              <w:rPr>
-                <w:b w:val="0"/>
-              </w:rPr>
-            </w:pPr>
-            <w:r>
-              <w:rPr>
-                <w:b w:val="0"/>
-              </w:rPr>
-              <w:t xml:space="preserve">    </w:t>
-            </w:r>
-            <w:proofErr w:type="spellStart"/>
-            <w:r>
-              <w:rPr>
-                <w:b w:val="0"/>
-              </w:rPr>
-              <w:t>elif</w:t>
-            </w:r>
-            <w:proofErr w:type="spellEnd"/>
-            <w:r>
-              <w:rPr>
-                <w:b w:val="0"/>
-              </w:rPr>
-              <w:t xml:space="preserve"> (Player1_dicevalue == Player2_dicevalue) and (Player2_dicevalue == Player3_dicevalue):</w:t>
-            </w:r>
-          </w:p>
-          <w:p>
-            <w:pPr>
-              <w:rPr>
-                <w:b w:val="0"/>
-              </w:rPr>
-            </w:pPr>
-            <w:r>
-              <w:rPr>
-                <w:b w:val="0"/>
-              </w:rPr>
-              <w:t>        print(</w:t>
-            </w:r>
-            <w:proofErr w:type="spellStart"/>
-            <w:r>
-              <w:rPr>
-                <w:b w:val="0"/>
-              </w:rPr>
-              <w:t>f'Tie</w:t>
-            </w:r>
-            <w:proofErr w:type="spellEnd"/>
-            <w:r>
-              <w:rPr>
-                <w:b w:val="0"/>
-              </w:rPr>
-              <w:t xml:space="preserve"> between Player 1 ({Player1}), Player 2 ({Player2}) and Player 3 ({Player3}) with the value of {Player3_dicevalue}: ')</w:t>
+              <w:t xml:space="preserve"> between Player </w:t>
+            </w:r>
+            <w:proofErr w:type="gramStart"/>
+            <w:r>
+              <w:rPr>
+                <w:b w:val="0"/>
+              </w:rPr>
+              <w:t>1 ({</w:t>
+            </w:r>
+            <w:proofErr w:type="gramEnd"/>
+            <w:r>
+              <w:rPr>
+                <w:b w:val="0"/>
+              </w:rPr>
+              <w:t>Player1}), Player 2 ({Player2}) and Player 3 ({Player3}) with the value of {Player3_dicevalue}: ')</w:t>
             </w:r>
           </w:p>
           <w:p>
@@ -6253,8 +7740,8 @@
       </w:r>
     </w:p>
     <w:sectPr>
-      <w:headerReference w:type="default" r:id="rId23"/>
-      <w:footerReference w:type="default" r:id="rId24"/>
+      <w:headerReference w:type="default" r:id="rId26"/>
+      <w:footerReference w:type="default" r:id="rId27"/>
       <w:pgSz w:w="12240" w:h="15840"/>
       <w:pgMar w:top="720" w:right="1152" w:bottom="720" w:left="1152" w:header="0" w:footer="288" w:gutter="0"/>
       <w:pgNumType w:start="1"/>
@@ -8003,6 +9490,7 @@
   <w:rsids>
     <w:rsidRoot w:val="004B23F1"/>
     <w:rsid w:val="000402BC"/>
+    <w:rsid w:val="00050924"/>
     <w:rsid w:val="000747FB"/>
     <w:rsid w:val="00241DC2"/>
     <w:rsid w:val="002E38C0"/>
@@ -8010,7 +9498,6 @@
     <w:rsid w:val="004B23F1"/>
     <w:rsid w:val="008B0A93"/>
     <w:rsid w:val="008E58A0"/>
-    <w:rsid w:val="00920F1E"/>
     <w:rsid w:val="00CA4213"/>
     <w:rsid w:val="00CC3926"/>
   </w:rsids>

</xml_diff>